<commit_message>
updated emails and CFP
</commit_message>
<xml_diff>
--- a/WCCI_2018_SmartCities.docx
+++ b/WCCI_2018_SmartCities.docx
@@ -62,7 +62,7 @@
           <w:sz w:val="36"/>
           <w:szCs w:val="36"/>
         </w:rPr>
-        <w:t xml:space="preserve">WCICF (held in </w:t>
+        <w:t>2</w:t>
       </w:r>
       <w:r>
         <w:rPr>
@@ -70,9 +70,9 @@
           <w:color w:val="0000FF"/>
           <w:sz w:val="36"/>
           <w:szCs w:val="36"/>
-          <w:lang w:val="en-US"/>
-        </w:rPr>
-        <w:t>WCCI 2018</w:t>
+          <w:vertAlign w:val="superscript"/>
+        </w:rPr>
+        <w:t>nd</w:t>
       </w:r>
       <w:r>
         <w:rPr>
@@ -81,6 +81,80 @@
           <w:sz w:val="36"/>
           <w:szCs w:val="36"/>
         </w:rPr>
+        <w:t xml:space="preserve"> </w:t>
+      </w:r>
+      <w:r>
+        <w:rPr>
+          <w:b/>
+          <w:color w:val="0000FF"/>
+          <w:sz w:val="36"/>
+          <w:szCs w:val="36"/>
+        </w:rPr>
+        <w:t>WCI</w:t>
+      </w:r>
+      <w:r>
+        <w:rPr>
+          <w:b/>
+          <w:color w:val="0000FF"/>
+          <w:sz w:val="36"/>
+          <w:szCs w:val="36"/>
+        </w:rPr>
+        <w:t>SC</w:t>
+      </w:r>
+      <w:r>
+        <w:rPr>
+          <w:b/>
+          <w:color w:val="0000FF"/>
+          <w:sz w:val="36"/>
+          <w:szCs w:val="36"/>
+        </w:rPr>
+        <w:t xml:space="preserve"> (held in </w:t>
+      </w:r>
+      <w:r>
+        <w:rPr>
+          <w:b/>
+          <w:color w:val="0000FF"/>
+          <w:sz w:val="36"/>
+          <w:szCs w:val="36"/>
+        </w:rPr>
+        <w:t xml:space="preserve">IEEE </w:t>
+      </w:r>
+      <w:r>
+        <w:rPr>
+          <w:b/>
+          <w:color w:val="0000FF"/>
+          <w:sz w:val="36"/>
+          <w:szCs w:val="36"/>
+          <w:lang w:val="en-US"/>
+        </w:rPr>
+        <w:t>WCCI</w:t>
+      </w:r>
+      <w:r>
+        <w:rPr>
+          <w:b/>
+          <w:color w:val="0000FF"/>
+          <w:sz w:val="36"/>
+          <w:szCs w:val="36"/>
+        </w:rPr>
+        <w:t>/IJCNN</w:t>
+      </w:r>
+      <w:r>
+        <w:rPr>
+          <w:b/>
+          <w:color w:val="0000FF"/>
+          <w:sz w:val="36"/>
+          <w:szCs w:val="36"/>
+          <w:lang w:val="en-US"/>
+        </w:rPr>
+        <w:t xml:space="preserve"> 2018</w:t>
+      </w:r>
+      <w:r>
+        <w:rPr>
+          <w:b/>
+          <w:color w:val="0000FF"/>
+          <w:sz w:val="36"/>
+          <w:szCs w:val="36"/>
+        </w:rPr>
         <w:t>)</w:t>
       </w:r>
     </w:p>
@@ -101,24 +175,23 @@
           <w:color w:val="0000FF"/>
           <w:sz w:val="30"/>
           <w:szCs w:val="30"/>
-          <w:lang w:val="en-US"/>
-        </w:rPr>
-        <w:t xml:space="preserve">Workshop on Computational Intelligence </w:t>
+        </w:rPr>
+        <w:t>2</w:t>
       </w:r>
       <w:r>
         <w:rPr>
           <w:color w:val="0000FF"/>
           <w:sz w:val="30"/>
           <w:szCs w:val="30"/>
-        </w:rPr>
-        <w:t>for</w:t>
+          <w:vertAlign w:val="superscript"/>
+        </w:rPr>
+        <w:t>nd</w:t>
       </w:r>
       <w:r>
         <w:rPr>
           <w:color w:val="0000FF"/>
           <w:sz w:val="30"/>
           <w:szCs w:val="30"/>
-          <w:lang w:val="en-US"/>
         </w:rPr>
         <w:t xml:space="preserve"> </w:t>
       </w:r>
@@ -127,8 +200,17 @@
           <w:color w:val="0000FF"/>
           <w:sz w:val="30"/>
           <w:szCs w:val="30"/>
-        </w:rPr>
-        <w:t>Cities of the Future</w:t>
+          <w:lang w:val="en-US"/>
+        </w:rPr>
+        <w:t xml:space="preserve">Workshop on Computational Intelligence </w:t>
+      </w:r>
+      <w:r>
+        <w:rPr>
+          <w:color w:val="0000FF"/>
+          <w:sz w:val="30"/>
+          <w:szCs w:val="30"/>
+        </w:rPr>
+        <w:t>and Smart Cities</w:t>
       </w:r>
     </w:p>
     <w:p>
@@ -248,6 +330,8 @@
         <w:pStyle w:val="14"/>
         <w:jc w:val="both"/>
         <w:rPr>
+          <w:b w:val="0"/>
+          <w:bCs w:val="0"/>
           <w:lang w:val="en-US"/>
         </w:rPr>
       </w:pPr>
@@ -257,7 +341,7 @@
         <w:pStyle w:val="14"/>
         <w:jc w:val="both"/>
         <w:rPr>
-          <w:lang w:val="en-US"/>
+          <w:rFonts w:hint="default"/>
         </w:rPr>
       </w:pPr>
       <w:r>
@@ -357,7 +441,7 @@
                           </w:p>
                           <w:p>
                             <w:pPr>
-                              <w:pStyle w:val="149"/>
+                              <w:pStyle w:val="150"/>
                               <w:ind w:right="400" w:firstLine="0"/>
                             </w:pPr>
                             <w:r>
@@ -434,7 +518,7 @@
                     </w:p>
                     <w:p>
                       <w:pPr>
-                        <w:pStyle w:val="149"/>
+                        <w:pStyle w:val="150"/>
                         <w:ind w:right="400" w:firstLine="0"/>
                       </w:pPr>
                       <w:r>
@@ -458,7 +542,16 @@
         <w:rPr>
           <w:lang w:val="en-US"/>
         </w:rPr>
-        <w:t>We are opening a new call for the The IEEE World Congress on Computational Intelligence (IEEE WCCI), one of the largest technical event in</w:t>
+        <w:t>We are opening a new call for the The IEEE World Congress on Computational Intelligence (IEEE WCCI)</w:t>
+      </w:r>
+      <w:r>
+        <w:t xml:space="preserve"> and the I</w:t>
+      </w:r>
+      <w:r>
+        <w:rPr>
+          <w:rFonts w:hint="default"/>
+        </w:rPr>
+        <w:t>nternational Joint Conference on</w:t>
       </w:r>
     </w:p>
     <w:p>
@@ -471,9 +564,33 @@
       </w:pPr>
       <w:r>
         <w:rPr>
-          <w:lang w:val="en-US"/>
-        </w:rPr>
-        <w:t xml:space="preserve"> the field of Computational Intelligence, that will be held in the city of Rio de Janeiro - RJ, from 08 – 13 July 2018 (website: </w:t>
+          <w:rFonts w:hint="default"/>
+        </w:rPr>
+        <w:t>Neural Networks (IJCNN)</w:t>
+      </w:r>
+      <w:r>
+        <w:rPr>
+          <w:lang w:val="en-US"/>
+        </w:rPr>
+        <w:t>,</w:t>
+      </w:r>
+      <w:r>
+        <w:t xml:space="preserve"> two</w:t>
+      </w:r>
+      <w:r>
+        <w:rPr>
+          <w:lang w:val="en-US"/>
+        </w:rPr>
+        <w:t xml:space="preserve"> of the largest technical event</w:t>
+      </w:r>
+      <w:r>
+        <w:t>s</w:t>
+      </w:r>
+      <w:r>
+        <w:rPr>
+          <w:lang w:val="en-US"/>
+        </w:rPr>
+        <w:t xml:space="preserve"> in field of Computational Intelligence, that will be held in the city of Rio de Janeiro - RJ, from 08 – 13 July 2018 (website: </w:t>
       </w:r>
       <w:r>
         <w:rPr>
@@ -494,15 +611,15 @@
       <w:pPr>
         <w:pStyle w:val="14"/>
         <w:jc w:val="both"/>
-        <w:rPr>
-          <w:lang w:val="en-US"/>
-        </w:rPr>
-      </w:pPr>
-      <w:r>
-        <w:rPr>
-          <w:lang w:val="en-US"/>
-        </w:rPr>
-        <w:t xml:space="preserve">The workshop will be focused on the following theme: Computational Intelligence and Smart Cities: Innovative machine learning, metaheuristics </w:t>
+      </w:pPr>
+      <w:r>
+        <w:rPr>
+          <w:lang w:val="en-US"/>
+        </w:rPr>
+        <w:t>The workshop will be focused on the following theme: Computational Intelligence and Smart Cities: Innovative machine learning, metaheuristics</w:t>
+      </w:r>
+      <w:r>
+        <w:t>,</w:t>
       </w:r>
     </w:p>
     <w:p>
@@ -511,10 +628,13 @@
         <w:jc w:val="both"/>
       </w:pPr>
       <w:r>
-        <w:rPr>
-          <w:lang w:val="en-US"/>
-        </w:rPr>
-        <w:t>and decentralized solutions.</w:t>
+        <w:t xml:space="preserve">blockchain and </w:t>
+      </w:r>
+      <w:r>
+        <w:rPr>
+          <w:lang w:val="en-US"/>
+        </w:rPr>
+        <w:t>decentralized solutions.</w:t>
       </w:r>
     </w:p>
     <w:p>
@@ -527,7 +647,28 @@
         <w:rPr>
           <w:lang w:val="en-US"/>
         </w:rPr>
-        <w:t>We invite you to submit complete articles (following the WCCI 2018 model) via XXXX system.</w:t>
+        <w:t>We invite you to submit complete articles</w:t>
+      </w:r>
+      <w:r>
+        <w:t xml:space="preserve"> from 6 to 8 pages</w:t>
+      </w:r>
+      <w:r>
+        <w:rPr>
+          <w:lang w:val="en-US"/>
+        </w:rPr>
+        <w:t xml:space="preserve"> (following the </w:t>
+      </w:r>
+      <w:r>
+        <w:t>IEEE conference templates</w:t>
+      </w:r>
+      <w:r>
+        <w:rPr>
+          <w:lang w:val="en-US"/>
+        </w:rPr>
+        <w:t>)</w:t>
+      </w:r>
+      <w:r>
+        <w:t xml:space="preserve"> using WCCI submission system: </w:t>
       </w:r>
     </w:p>
     <w:p>
@@ -536,16 +677,100 @@
         <w:ind w:left="-450" w:right="-630" w:firstLine="720"/>
         <w:jc w:val="both"/>
         <w:rPr>
-          <w:b/>
-          <w:lang w:val="en-US"/>
-        </w:rPr>
-      </w:pPr>
+          <w:rFonts w:hint="default"/>
+        </w:rPr>
+      </w:pPr>
+      <w:r>
+        <w:rPr>
+          <w:rFonts w:hint="default"/>
+        </w:rPr>
+        <w:fldChar w:fldCharType="begin"/>
+      </w:r>
+      <w:r>
+        <w:rPr>
+          <w:rFonts w:hint="default"/>
+        </w:rPr>
+        <w:instrText xml:space="preserve"> HYPERLINK "http://ieee-cis.org/conferences/ijcnn2018/upload.php" </w:instrText>
+      </w:r>
+      <w:r>
+        <w:rPr>
+          <w:rFonts w:hint="default"/>
+        </w:rPr>
+        <w:fldChar w:fldCharType="separate"/>
+      </w:r>
+      <w:r>
+        <w:rPr>
+          <w:rStyle w:val="18"/>
+          <w:rFonts w:hint="default"/>
+        </w:rPr>
+        <w:t>http://ieee-cis.org/conferences/ijcnn2018/upload.php</w:t>
+      </w:r>
+      <w:r>
+        <w:rPr>
+          <w:rFonts w:hint="default"/>
+        </w:rPr>
+        <w:fldChar w:fldCharType="end"/>
+      </w:r>
+      <w:r>
+        <w:rPr>
+          <w:rFonts w:hint="default"/>
+        </w:rPr>
+        <w:t xml:space="preserve"> (authors must choose WT1 in Main Research Topic). Instructions at </w:t>
+      </w:r>
+      <w:r>
+        <w:rPr>
+          <w:rFonts w:hint="default"/>
+        </w:rPr>
+        <w:fldChar w:fldCharType="begin"/>
+      </w:r>
+      <w:r>
+        <w:rPr>
+          <w:rFonts w:hint="default"/>
+        </w:rPr>
+        <w:instrText xml:space="preserve"> HYPERLINK "https://creating.city" </w:instrText>
+      </w:r>
+      <w:r>
+        <w:rPr>
+          <w:rFonts w:hint="default"/>
+        </w:rPr>
+        <w:fldChar w:fldCharType="separate"/>
+      </w:r>
+      <w:r>
+        <w:rPr>
+          <w:rStyle w:val="18"/>
+          <w:rFonts w:hint="default"/>
+        </w:rPr>
+        <w:t>https://creating.city</w:t>
+      </w:r>
+      <w:r>
+        <w:rPr>
+          <w:rFonts w:hint="default"/>
+        </w:rPr>
+        <w:fldChar w:fldCharType="end"/>
+      </w:r>
+      <w:r>
+        <w:rPr>
+          <w:rFonts w:hint="default"/>
+        </w:rPr>
+        <w:t xml:space="preserve"> </w:t>
+      </w:r>
     </w:p>
     <w:p>
       <w:pPr>
         <w:pStyle w:val="14"/>
         <w:ind w:left="-450" w:right="-630" w:firstLine="720"/>
         <w:jc w:val="both"/>
+        <w:rPr>
+          <w:rFonts w:hint="default"/>
+          <w:lang w:val="en-US"/>
+        </w:rPr>
+      </w:pPr>
+    </w:p>
+    <w:p>
+      <w:pPr>
+        <w:pStyle w:val="14"/>
+        <w:ind w:left="-450" w:right="-630" w:firstLine="720"/>
+        <w:jc w:val="both"/>
       </w:pPr>
       <w:r>
         <w:rPr>
@@ -557,7 +782,7 @@
         <w:rPr>
           <w:b/>
         </w:rPr>
-        <w:t>4</w:t>
+        <w:t>1st</w:t>
       </w:r>
       <w:r>
         <w:rPr>
@@ -569,13 +794,25 @@
         <w:rPr>
           <w:b/>
         </w:rPr>
-        <w:t>March</w:t>
+        <w:t>February</w:t>
       </w:r>
       <w:r>
         <w:rPr>
           <w:b/>
         </w:rPr>
-        <w:t xml:space="preserve"> 2018.</w:t>
+        <w:t xml:space="preserve"> 2018</w:t>
+      </w:r>
+      <w:r>
+        <w:rPr>
+          <w:b/>
+        </w:rPr>
+        <w:t xml:space="preserve"> (postponed)</w:t>
+      </w:r>
+      <w:r>
+        <w:rPr>
+          <w:b/>
+        </w:rPr>
+        <w:t>.</w:t>
       </w:r>
     </w:p>
     <w:p>
@@ -1293,37 +1530,50 @@
         <w:pStyle w:val="14"/>
         <w:ind w:right="-630" w:firstLine="0"/>
         <w:jc w:val="center"/>
+        <w:rPr>
+          <w:sz w:val="36"/>
+          <w:szCs w:val="36"/>
+        </w:rPr>
       </w:pPr>
       <w:r>
         <w:rPr>
           <w:b/>
-          <w:sz w:val="20"/>
+          <w:sz w:val="28"/>
+          <w:szCs w:val="36"/>
           <w:lang w:val="en-US"/>
         </w:rPr>
         <w:t xml:space="preserve">Deadline for paper submission: </w:t>
       </w:r>
       <w:r>
         <w:rPr>
-          <w:sz w:val="20"/>
-        </w:rPr>
-        <w:t>4</w:t>
-      </w:r>
-      <w:r>
-        <w:rPr>
-          <w:sz w:val="20"/>
+          <w:color w:val="FF0000"/>
+          <w:sz w:val="28"/>
+          <w:szCs w:val="36"/>
+        </w:rPr>
+        <w:t>1st</w:t>
+      </w:r>
+      <w:r>
+        <w:rPr>
+          <w:color w:val="FF0000"/>
+          <w:sz w:val="28"/>
+          <w:szCs w:val="36"/>
           <w:lang w:val="en-US"/>
         </w:rPr>
         <w:t xml:space="preserve"> </w:t>
       </w:r>
       <w:r>
         <w:rPr>
-          <w:sz w:val="20"/>
-        </w:rPr>
-        <w:t>March</w:t>
-      </w:r>
-      <w:r>
-        <w:rPr>
-          <w:sz w:val="20"/>
+          <w:color w:val="FF0000"/>
+          <w:sz w:val="28"/>
+          <w:szCs w:val="36"/>
+        </w:rPr>
+        <w:t>February</w:t>
+      </w:r>
+      <w:r>
+        <w:rPr>
+          <w:color w:val="FF0000"/>
+          <w:sz w:val="28"/>
+          <w:szCs w:val="36"/>
           <w:lang w:val="en-US"/>
         </w:rPr>
         <w:t xml:space="preserve"> 2018</w:t>
@@ -1331,7 +1581,9 @@
       <w:r>
         <w:rPr>
           <w:b/>
-          <w:sz w:val="20"/>
+          <w:color w:val="FF0000"/>
+          <w:sz w:val="28"/>
+          <w:szCs w:val="36"/>
           <w:lang w:val="en-US"/>
         </w:rPr>
         <w:t xml:space="preserve"> </w:t>
@@ -1362,7 +1614,13 @@
         <w:rPr>
           <w:sz w:val="20"/>
         </w:rPr>
-        <w:t>18</w:t>
+        <w:t>1</w:t>
+      </w:r>
+      <w:r>
+        <w:rPr>
+          <w:sz w:val="20"/>
+        </w:rPr>
+        <w:t>5</w:t>
       </w:r>
       <w:r>
         <w:rPr>
@@ -1410,7 +1668,33 @@
           <w:sz w:val="20"/>
           <w:lang w:val="en-US"/>
         </w:rPr>
-        <w:t>in the form of a Full Paper (maximum of 12 pages).</w:t>
+        <w:t>in the form of a Full Paper (</w:t>
+      </w:r>
+      <w:r>
+        <w:rPr>
+          <w:sz w:val="20"/>
+        </w:rPr>
+        <w:t>6-8</w:t>
+      </w:r>
+      <w:r>
+        <w:rPr>
+          <w:sz w:val="20"/>
+          <w:lang w:val="en-US"/>
+        </w:rPr>
+        <w:t xml:space="preserve"> pages)</w:t>
+      </w:r>
+      <w:r>
+        <w:rPr>
+          <w:sz w:val="20"/>
+        </w:rPr>
+        <w:t xml:space="preserve"> in WCCI system</w:t>
+      </w:r>
+      <w:r>
+        <w:rPr>
+          <w:sz w:val="20"/>
+          <w:lang w:val="en-US"/>
+        </w:rPr>
+        <w:t>.</w:t>
       </w:r>
     </w:p>
     <w:p>
@@ -1420,81 +1704,58 @@
         <w:jc w:val="center"/>
         <w:rPr>
           <w:sz w:val="20"/>
-          <w:lang w:val="en-US"/>
-        </w:rPr>
-      </w:pPr>
-      <w:r>
-        <w:rPr>
-          <w:sz w:val="20"/>
-          <w:lang w:val="en-US"/>
-        </w:rPr>
-        <w:t xml:space="preserve">  Authors must submit original contributions through EasyChair: </w:t>
-      </w:r>
-    </w:p>
-    <w:p>
-      <w:pPr>
-        <w:pStyle w:val="14"/>
-        <w:ind w:right="-630" w:firstLine="0"/>
-      </w:pPr>
-      <w:r>
-        <w:rPr>
-          <w:sz w:val="20"/>
-          <w:lang w:val="en-US"/>
-        </w:rPr>
-        <w:tab/>
-      </w:r>
-      <w:r>
-        <w:rPr>
-          <w:sz w:val="20"/>
-          <w:lang w:val="en-US"/>
-        </w:rPr>
-        <w:tab/>
-      </w:r>
-      <w:r>
-        <w:rPr>
-          <w:sz w:val="20"/>
-          <w:lang w:val="en-US"/>
-        </w:rPr>
-        <w:tab/>
-      </w:r>
-      <w:r>
-        <w:rPr>
-          <w:sz w:val="20"/>
-          <w:lang w:val="en-US"/>
-        </w:rPr>
-        <w:tab/>
-      </w:r>
-      <w:r>
+        </w:rPr>
+      </w:pPr>
+      <w:r>
+        <w:rPr>
+          <w:b/>
+          <w:bCs/>
+          <w:sz w:val="20"/>
+        </w:rPr>
+        <w:t>More information:</w:t>
+      </w:r>
+      <w:r>
+        <w:rPr>
+          <w:sz w:val="20"/>
+        </w:rPr>
+        <w:t xml:space="preserve"> </w:t>
+      </w:r>
+      <w:r>
+        <w:rPr>
+          <w:sz w:val="20"/>
+        </w:rPr>
         <w:fldChar w:fldCharType="begin"/>
       </w:r>
       <w:r>
-        <w:instrText xml:space="preserve"> HYPERLINK "https://easychair.org/conferences/?conf=cbic2017wcisc" \h </w:instrText>
-      </w:r>
-      <w:r>
+        <w:rPr>
+          <w:sz w:val="20"/>
+        </w:rPr>
+        <w:instrText xml:space="preserve"> HYPERLINK "https://creating.city" </w:instrText>
+      </w:r>
+      <w:r>
+        <w:rPr>
+          <w:sz w:val="20"/>
+        </w:rPr>
         <w:fldChar w:fldCharType="separate"/>
       </w:r>
       <w:r>
         <w:rPr>
-          <w:rStyle w:val="20"/>
-          <w:sz w:val="20"/>
-          <w:lang w:val="en-US"/>
-        </w:rPr>
-        <w:t>https://easychair.org/conferences/</w:t>
-      </w:r>
-      <w:r>
-        <w:rPr>
-          <w:rStyle w:val="20"/>
-          <w:sz w:val="20"/>
-        </w:rPr>
-        <w:t>x</w:t>
-      </w:r>
-      <w:r>
-        <w:rPr>
-          <w:rStyle w:val="20"/>
-          <w:sz w:val="20"/>
-          <w:lang w:val="en-US"/>
+          <w:rStyle w:val="18"/>
+          <w:sz w:val="20"/>
+        </w:rPr>
+        <w:t>https://creating.city</w:t>
+      </w:r>
+      <w:r>
+        <w:rPr>
+          <w:sz w:val="20"/>
         </w:rPr>
         <w:fldChar w:fldCharType="end"/>
+      </w:r>
+      <w:r>
+        <w:rPr>
+          <w:sz w:val="20"/>
+        </w:rPr>
+        <w:t xml:space="preserve"> </w:t>
       </w:r>
     </w:p>
     <w:p>
@@ -1510,52 +1771,9 @@
       <w:r>
         <w:rPr>
           <w:color w:val="00000A"/>
-          <w:lang w:val="en-US"/>
-        </w:rPr>
-        <w:t>Furthermore, an effort will be made for publishing a collection of selected papers in Urban Computing</w:t>
-      </w:r>
-    </w:p>
-    <w:p>
-      <w:pPr>
-        <w:pStyle w:val="14"/>
-        <w:shd w:val="clear" w:color="auto" w:fill="FFFF00"/>
-        <w:ind w:right="-630" w:firstLine="0"/>
-        <w:jc w:val="center"/>
-        <w:rPr>
-          <w:color w:val="00000A"/>
-        </w:rPr>
-      </w:pPr>
-      <w:r>
-        <w:rPr>
-          <w:color w:val="00000A"/>
-          <w:lang w:val="en-US"/>
-        </w:rPr>
-        <w:t>Books Series from Springer</w:t>
-      </w:r>
-    </w:p>
-    <w:p>
-      <w:pPr>
-        <w:pStyle w:val="14"/>
-        <w:ind w:right="-630" w:firstLine="0"/>
-        <w:jc w:val="center"/>
-        <w:rPr>
-          <w:color w:val="00000A"/>
-          <w:lang w:val="en-US"/>
-        </w:rPr>
-      </w:pPr>
-    </w:p>
-    <w:p>
-      <w:pPr>
-        <w:pStyle w:val="14"/>
-        <w:ind w:right="-630" w:firstLine="0"/>
-        <w:jc w:val="center"/>
-        <w:rPr>
-          <w:color w:val="00000A"/>
-          <w:lang w:val="en-US"/>
-        </w:rPr>
-      </w:pPr>
-      <w:bookmarkStart w:id="0" w:name="_GoBack"/>
-      <w:bookmarkEnd w:id="0"/>
+        </w:rPr>
+        <w:t>Accepted and presented papers will be published in IJCNN proceedings.</w:t>
+      </w:r>
     </w:p>
     <w:p>
       <w:pPr>
@@ -1568,6 +1786,8 @@
           <w:szCs w:val="26"/>
         </w:rPr>
       </w:pPr>
+      <w:bookmarkStart w:id="0" w:name="_GoBack"/>
+      <w:bookmarkEnd w:id="0"/>
       <w:r>
         <w:rPr>
           <w:rFonts w:ascii="Sans" w:hAnsi="Sans"/>
@@ -1629,7 +1849,7 @@
       </w:r>
       <w:r>
         <w:rPr>
-          <w:rStyle w:val="20"/>
+          <w:rStyle w:val="21"/>
           <w:rFonts w:ascii="Sans" w:hAnsi="Sans"/>
           <w:color w:val="1155CC"/>
           <w:sz w:val="20"/>
@@ -1640,7 +1860,7 @@
       </w:r>
       <w:r>
         <w:rPr>
-          <w:rStyle w:val="20"/>
+          <w:rStyle w:val="21"/>
           <w:rFonts w:ascii="Sans" w:hAnsi="Sans"/>
           <w:color w:val="1155CC"/>
           <w:sz w:val="20"/>
@@ -1668,7 +1888,7 @@
       </w:r>
       <w:r>
         <w:rPr>
-          <w:rStyle w:val="20"/>
+          <w:rStyle w:val="21"/>
           <w:rFonts w:ascii="Sans" w:hAnsi="Sans"/>
           <w:sz w:val="20"/>
           <w:szCs w:val="20"/>
@@ -1677,7 +1897,7 @@
       </w:r>
       <w:r>
         <w:rPr>
-          <w:rStyle w:val="20"/>
+          <w:rStyle w:val="21"/>
           <w:rFonts w:ascii="Sans" w:hAnsi="Sans"/>
           <w:sz w:val="20"/>
           <w:szCs w:val="20"/>
@@ -1815,7 +2035,7 @@
       </w:r>
       <w:r>
         <w:rPr>
-          <w:rStyle w:val="20"/>
+          <w:rStyle w:val="21"/>
           <w:rFonts w:ascii="Sans" w:hAnsi="Sans"/>
           <w:sz w:val="20"/>
           <w:szCs w:val="20"/>
@@ -1824,7 +2044,7 @@
       </w:r>
       <w:r>
         <w:rPr>
-          <w:rStyle w:val="20"/>
+          <w:rStyle w:val="21"/>
           <w:rFonts w:ascii="Sans" w:hAnsi="Sans"/>
           <w:sz w:val="20"/>
           <w:szCs w:val="20"/>
@@ -1992,7 +2212,7 @@
       </w:r>
       <w:r>
         <w:rPr>
-          <w:rStyle w:val="20"/>
+          <w:rStyle w:val="21"/>
           <w:rFonts w:ascii="Sans" w:hAnsi="Sans"/>
           <w:sz w:val="20"/>
           <w:szCs w:val="20"/>
@@ -2002,7 +2222,7 @@
       </w:r>
       <w:r>
         <w:rPr>
-          <w:rStyle w:val="20"/>
+          <w:rStyle w:val="21"/>
           <w:rFonts w:ascii="Sans" w:hAnsi="Sans"/>
           <w:sz w:val="20"/>
           <w:szCs w:val="20"/>
@@ -2188,7 +2408,7 @@
       </w:r>
       <w:r>
         <w:rPr>
-          <w:rStyle w:val="20"/>
+          <w:rStyle w:val="21"/>
           <w:rFonts w:ascii="Sans" w:hAnsi="Sans"/>
           <w:sz w:val="20"/>
           <w:szCs w:val="20"/>
@@ -2198,7 +2418,7 @@
       </w:r>
       <w:r>
         <w:rPr>
-          <w:rStyle w:val="20"/>
+          <w:rStyle w:val="21"/>
           <w:rFonts w:ascii="Sans" w:hAnsi="Sans"/>
           <w:sz w:val="20"/>
           <w:szCs w:val="20"/>
@@ -2309,7 +2529,7 @@
       </w:r>
       <w:r>
         <w:rPr>
-          <w:rStyle w:val="20"/>
+          <w:rStyle w:val="21"/>
           <w:rFonts w:ascii="Sans" w:hAnsi="Sans"/>
           <w:sz w:val="20"/>
           <w:szCs w:val="20"/>
@@ -2319,7 +2539,7 @@
       </w:r>
       <w:r>
         <w:rPr>
-          <w:rStyle w:val="20"/>
+          <w:rStyle w:val="21"/>
           <w:rFonts w:ascii="Sans" w:hAnsi="Sans"/>
           <w:sz w:val="20"/>
           <w:szCs w:val="20"/>
@@ -2490,7 +2710,7 @@
       </w:r>
       <w:r>
         <w:rPr>
-          <w:rStyle w:val="20"/>
+          <w:rStyle w:val="21"/>
           <w:rFonts w:ascii="Sans" w:hAnsi="Sans"/>
           <w:sz w:val="20"/>
           <w:szCs w:val="20"/>
@@ -2500,7 +2720,7 @@
       </w:r>
       <w:r>
         <w:rPr>
-          <w:rStyle w:val="20"/>
+          <w:rStyle w:val="21"/>
           <w:rFonts w:ascii="Sans" w:hAnsi="Sans"/>
           <w:sz w:val="20"/>
           <w:szCs w:val="20"/>
@@ -2696,7 +2916,7 @@
       </w:r>
       <w:r>
         <w:rPr>
-          <w:rStyle w:val="20"/>
+          <w:rStyle w:val="21"/>
           <w:rFonts w:ascii="Sans" w:hAnsi="Sans"/>
           <w:sz w:val="20"/>
           <w:szCs w:val="20"/>
@@ -2706,7 +2926,7 @@
       </w:r>
       <w:r>
         <w:rPr>
-          <w:rStyle w:val="20"/>
+          <w:rStyle w:val="21"/>
           <w:rFonts w:ascii="Sans" w:hAnsi="Sans"/>
           <w:sz w:val="20"/>
           <w:szCs w:val="20"/>
@@ -3346,7 +3566,7 @@
     <w:lsdException w:qFormat="1" w:unhideWhenUsed="0" w:uiPriority="0" w:semiHidden="0" w:name="Title"/>
     <w:lsdException w:uiPriority="99" w:name="Closing"/>
     <w:lsdException w:uiPriority="99" w:name="Signature"/>
-    <w:lsdException w:qFormat="1" w:uiPriority="1" w:name="Default Paragraph Font"/>
+    <w:lsdException w:qFormat="1" w:uiPriority="1" w:semiHidden="0" w:name="Default Paragraph Font"/>
     <w:lsdException w:unhideWhenUsed="0" w:uiPriority="0" w:semiHidden="0" w:name="Body Text"/>
     <w:lsdException w:uiPriority="99" w:name="Body Text Indent"/>
     <w:lsdException w:uiPriority="99" w:name="List Continue"/>
@@ -3384,7 +3604,7 @@
     <w:lsdException w:uiPriority="99" w:name="HTML Sample"/>
     <w:lsdException w:uiPriority="99" w:name="HTML Typewriter"/>
     <w:lsdException w:uiPriority="99" w:name="HTML Variable"/>
-    <w:lsdException w:qFormat="1" w:uiPriority="99" w:name="Normal Table"/>
+    <w:lsdException w:qFormat="1" w:uiPriority="99" w:semiHidden="0" w:name="Normal Table"/>
     <w:lsdException w:uiPriority="99" w:name="annotation subject"/>
     <w:lsdException w:uiPriority="99" w:name="Table Simple 1"/>
     <w:lsdException w:uiPriority="99" w:name="Table Simple 2"/>
@@ -3428,7 +3648,7 @@
     <w:lsdException w:uiPriority="99" w:name="Table Web 1"/>
     <w:lsdException w:uiPriority="99" w:name="Table Web 2"/>
     <w:lsdException w:uiPriority="99" w:name="Table Web 3"/>
-    <w:lsdException w:qFormat="1" w:uiPriority="99" w:name="Balloon Text"/>
+    <w:lsdException w:qFormat="1" w:uiPriority="99" w:semiHidden="0" w:name="Balloon Text"/>
     <w:lsdException w:unhideWhenUsed="0" w:uiPriority="59" w:semiHidden="0" w:name="Table Grid"/>
     <w:lsdException w:uiPriority="99" w:name="Table Theme"/>
     <w:lsdException w:unhideWhenUsed="0" w:uiPriority="60" w:semiHidden="0" w:name="Light Shading"/>
@@ -3699,7 +3919,7 @@
     <w:qFormat/>
     <w:uiPriority w:val="1"/>
   </w:style>
-  <w:style w:type="table" w:default="1" w:styleId="18">
+  <w:style w:type="table" w:default="1" w:styleId="19">
     <w:name w:val="Normal Table"/>
     <w:unhideWhenUsed/>
     <w:qFormat/>
@@ -3741,7 +3961,7 @@
   <w:style w:type="paragraph" w:styleId="10">
     <w:name w:val="Balloon Text"/>
     <w:basedOn w:val="1"/>
-    <w:link w:val="19"/>
+    <w:link w:val="20"/>
     <w:unhideWhenUsed/>
     <w:qFormat/>
     <w:uiPriority w:val="99"/>
@@ -3839,7 +4059,17 @@
       <w:iCs/>
     </w:rPr>
   </w:style>
-  <w:style w:type="character" w:customStyle="1" w:styleId="19">
+  <w:style w:type="character" w:styleId="18">
+    <w:name w:val="Hyperlink"/>
+    <w:basedOn w:val="16"/>
+    <w:unhideWhenUsed/>
+    <w:uiPriority w:val="99"/>
+    <w:rPr>
+      <w:color w:val="0000FF"/>
+      <w:u w:val="single"/>
+    </w:rPr>
+  </w:style>
+  <w:style w:type="character" w:customStyle="1" w:styleId="20">
     <w:name w:val="Texto de balão Char"/>
     <w:basedOn w:val="16"/>
     <w:link w:val="10"/>
@@ -3852,7 +4082,7 @@
       <w:szCs w:val="16"/>
     </w:rPr>
   </w:style>
-  <w:style w:type="character" w:customStyle="1" w:styleId="20">
+  <w:style w:type="character" w:customStyle="1" w:styleId="21">
     <w:name w:val="Internet Link"/>
     <w:basedOn w:val="16"/>
     <w:unhideWhenUsed/>
@@ -3862,7 +4092,7 @@
       <w:u w:val="single"/>
     </w:rPr>
   </w:style>
-  <w:style w:type="character" w:customStyle="1" w:styleId="21">
+  <w:style w:type="character" w:customStyle="1" w:styleId="22">
     <w:name w:val="ListLabel 1"/>
     <w:qFormat/>
     <w:uiPriority w:val="0"/>
@@ -3871,7 +4101,7 @@
       <w:u w:val="none"/>
     </w:rPr>
   </w:style>
-  <w:style w:type="character" w:customStyle="1" w:styleId="22">
+  <w:style w:type="character" w:customStyle="1" w:styleId="23">
     <w:name w:val="ListLabel 2"/>
     <w:qFormat/>
     <w:uiPriority w:val="0"/>
@@ -3879,7 +4109,7 @@
       <w:u w:val="none"/>
     </w:rPr>
   </w:style>
-  <w:style w:type="character" w:customStyle="1" w:styleId="23">
+  <w:style w:type="character" w:customStyle="1" w:styleId="24">
     <w:name w:val="ListLabel 3"/>
     <w:qFormat/>
     <w:uiPriority w:val="0"/>
@@ -3887,7 +4117,7 @@
       <w:u w:val="none"/>
     </w:rPr>
   </w:style>
-  <w:style w:type="character" w:customStyle="1" w:styleId="24">
+  <w:style w:type="character" w:customStyle="1" w:styleId="25">
     <w:name w:val="ListLabel 4"/>
     <w:qFormat/>
     <w:uiPriority w:val="0"/>
@@ -3895,7 +4125,7 @@
       <w:u w:val="none"/>
     </w:rPr>
   </w:style>
-  <w:style w:type="character" w:customStyle="1" w:styleId="25">
+  <w:style w:type="character" w:customStyle="1" w:styleId="26">
     <w:name w:val="ListLabel 5"/>
     <w:qFormat/>
     <w:uiPriority w:val="0"/>
@@ -3903,7 +4133,7 @@
       <w:u w:val="none"/>
     </w:rPr>
   </w:style>
-  <w:style w:type="character" w:customStyle="1" w:styleId="26">
+  <w:style w:type="character" w:customStyle="1" w:styleId="27">
     <w:name w:val="ListLabel 6"/>
     <w:qFormat/>
     <w:uiPriority w:val="0"/>
@@ -3911,7 +4141,7 @@
       <w:u w:val="none"/>
     </w:rPr>
   </w:style>
-  <w:style w:type="character" w:customStyle="1" w:styleId="27">
+  <w:style w:type="character" w:customStyle="1" w:styleId="28">
     <w:name w:val="ListLabel 7"/>
     <w:qFormat/>
     <w:uiPriority w:val="0"/>
@@ -3919,7 +4149,7 @@
       <w:u w:val="none"/>
     </w:rPr>
   </w:style>
-  <w:style w:type="character" w:customStyle="1" w:styleId="28">
+  <w:style w:type="character" w:customStyle="1" w:styleId="29">
     <w:name w:val="ListLabel 8"/>
     <w:qFormat/>
     <w:uiPriority w:val="0"/>
@@ -3927,7 +4157,7 @@
       <w:u w:val="none"/>
     </w:rPr>
   </w:style>
-  <w:style w:type="character" w:customStyle="1" w:styleId="29">
+  <w:style w:type="character" w:customStyle="1" w:styleId="30">
     <w:name w:val="ListLabel 9"/>
     <w:qFormat/>
     <w:uiPriority w:val="0"/>
@@ -3935,7 +4165,7 @@
       <w:u w:val="none"/>
     </w:rPr>
   </w:style>
-  <w:style w:type="character" w:customStyle="1" w:styleId="30">
+  <w:style w:type="character" w:customStyle="1" w:styleId="31">
     <w:name w:val="ListLabel 10"/>
     <w:qFormat/>
     <w:uiPriority w:val="0"/>
@@ -3944,7 +4174,7 @@
       <w:u w:val="none"/>
     </w:rPr>
   </w:style>
-  <w:style w:type="character" w:customStyle="1" w:styleId="31">
+  <w:style w:type="character" w:customStyle="1" w:styleId="32">
     <w:name w:val="ListLabel 11"/>
     <w:qFormat/>
     <w:uiPriority w:val="0"/>
@@ -3952,7 +4182,7 @@
       <w:u w:val="none"/>
     </w:rPr>
   </w:style>
-  <w:style w:type="character" w:customStyle="1" w:styleId="32">
+  <w:style w:type="character" w:customStyle="1" w:styleId="33">
     <w:name w:val="ListLabel 12"/>
     <w:qFormat/>
     <w:uiPriority w:val="0"/>
@@ -3960,7 +4190,7 @@
       <w:u w:val="none"/>
     </w:rPr>
   </w:style>
-  <w:style w:type="character" w:customStyle="1" w:styleId="33">
+  <w:style w:type="character" w:customStyle="1" w:styleId="34">
     <w:name w:val="ListLabel 13"/>
     <w:qFormat/>
     <w:uiPriority w:val="0"/>
@@ -3968,7 +4198,7 @@
       <w:u w:val="none"/>
     </w:rPr>
   </w:style>
-  <w:style w:type="character" w:customStyle="1" w:styleId="34">
+  <w:style w:type="character" w:customStyle="1" w:styleId="35">
     <w:name w:val="ListLabel 14"/>
     <w:qFormat/>
     <w:uiPriority w:val="0"/>
@@ -3976,7 +4206,7 @@
       <w:u w:val="none"/>
     </w:rPr>
   </w:style>
-  <w:style w:type="character" w:customStyle="1" w:styleId="35">
+  <w:style w:type="character" w:customStyle="1" w:styleId="36">
     <w:name w:val="ListLabel 15"/>
     <w:qFormat/>
     <w:uiPriority w:val="0"/>
@@ -3984,7 +4214,7 @@
       <w:u w:val="none"/>
     </w:rPr>
   </w:style>
-  <w:style w:type="character" w:customStyle="1" w:styleId="36">
+  <w:style w:type="character" w:customStyle="1" w:styleId="37">
     <w:name w:val="ListLabel 16"/>
     <w:qFormat/>
     <w:uiPriority w:val="0"/>
@@ -3992,7 +4222,7 @@
       <w:u w:val="none"/>
     </w:rPr>
   </w:style>
-  <w:style w:type="character" w:customStyle="1" w:styleId="37">
+  <w:style w:type="character" w:customStyle="1" w:styleId="38">
     <w:name w:val="ListLabel 17"/>
     <w:qFormat/>
     <w:uiPriority w:val="0"/>
@@ -4000,7 +4230,7 @@
       <w:u w:val="none"/>
     </w:rPr>
   </w:style>
-  <w:style w:type="character" w:customStyle="1" w:styleId="38">
+  <w:style w:type="character" w:customStyle="1" w:styleId="39">
     <w:name w:val="ListLabel 18"/>
     <w:qFormat/>
     <w:uiPriority w:val="0"/>
@@ -4008,7 +4238,7 @@
       <w:u w:val="none"/>
     </w:rPr>
   </w:style>
-  <w:style w:type="character" w:customStyle="1" w:styleId="39">
+  <w:style w:type="character" w:customStyle="1" w:styleId="40">
     <w:name w:val="Bullets"/>
     <w:qFormat/>
     <w:uiPriority w:val="0"/>
@@ -4016,7 +4246,7 @@
       <w:rFonts w:ascii="OpenSymbol" w:hAnsi="OpenSymbol" w:eastAsia="OpenSymbol" w:cs="OpenSymbol"/>
     </w:rPr>
   </w:style>
-  <w:style w:type="character" w:customStyle="1" w:styleId="40">
+  <w:style w:type="character" w:customStyle="1" w:styleId="41">
     <w:name w:val="ListLabel 19"/>
     <w:qFormat/>
     <w:uiPriority w:val="0"/>
@@ -4026,7 +4256,7 @@
       <w:u w:val="none"/>
     </w:rPr>
   </w:style>
-  <w:style w:type="character" w:customStyle="1" w:styleId="41">
+  <w:style w:type="character" w:customStyle="1" w:styleId="42">
     <w:name w:val="ListLabel 20"/>
     <w:qFormat/>
     <w:uiPriority w:val="0"/>
@@ -4035,7 +4265,7 @@
       <w:u w:val="none"/>
     </w:rPr>
   </w:style>
-  <w:style w:type="character" w:customStyle="1" w:styleId="42">
+  <w:style w:type="character" w:customStyle="1" w:styleId="43">
     <w:name w:val="ListLabel 21"/>
     <w:qFormat/>
     <w:uiPriority w:val="0"/>
@@ -4044,7 +4274,7 @@
       <w:u w:val="none"/>
     </w:rPr>
   </w:style>
-  <w:style w:type="character" w:customStyle="1" w:styleId="43">
+  <w:style w:type="character" w:customStyle="1" w:styleId="44">
     <w:name w:val="ListLabel 22"/>
     <w:qFormat/>
     <w:uiPriority w:val="0"/>
@@ -4053,7 +4283,7 @@
       <w:u w:val="none"/>
     </w:rPr>
   </w:style>
-  <w:style w:type="character" w:customStyle="1" w:styleId="44">
+  <w:style w:type="character" w:customStyle="1" w:styleId="45">
     <w:name w:val="ListLabel 23"/>
     <w:qFormat/>
     <w:uiPriority w:val="0"/>
@@ -4062,7 +4292,7 @@
       <w:u w:val="none"/>
     </w:rPr>
   </w:style>
-  <w:style w:type="character" w:customStyle="1" w:styleId="45">
+  <w:style w:type="character" w:customStyle="1" w:styleId="46">
     <w:name w:val="ListLabel 24"/>
     <w:qFormat/>
     <w:uiPriority w:val="0"/>
@@ -4071,7 +4301,7 @@
       <w:u w:val="none"/>
     </w:rPr>
   </w:style>
-  <w:style w:type="character" w:customStyle="1" w:styleId="46">
+  <w:style w:type="character" w:customStyle="1" w:styleId="47">
     <w:name w:val="ListLabel 25"/>
     <w:qFormat/>
     <w:uiPriority w:val="0"/>
@@ -4080,7 +4310,7 @@
       <w:u w:val="none"/>
     </w:rPr>
   </w:style>
-  <w:style w:type="character" w:customStyle="1" w:styleId="47">
+  <w:style w:type="character" w:customStyle="1" w:styleId="48">
     <w:name w:val="ListLabel 26"/>
     <w:qFormat/>
     <w:uiPriority w:val="0"/>
@@ -4089,7 +4319,7 @@
       <w:u w:val="none"/>
     </w:rPr>
   </w:style>
-  <w:style w:type="character" w:customStyle="1" w:styleId="48">
+  <w:style w:type="character" w:customStyle="1" w:styleId="49">
     <w:name w:val="ListLabel 27"/>
     <w:qFormat/>
     <w:uiPriority w:val="0"/>
@@ -4098,7 +4328,7 @@
       <w:u w:val="none"/>
     </w:rPr>
   </w:style>
-  <w:style w:type="character" w:customStyle="1" w:styleId="49">
+  <w:style w:type="character" w:customStyle="1" w:styleId="50">
     <w:name w:val="ListLabel 28"/>
     <w:qFormat/>
     <w:uiPriority w:val="0"/>
@@ -4108,7 +4338,7 @@
       <w:u w:val="none"/>
     </w:rPr>
   </w:style>
-  <w:style w:type="character" w:customStyle="1" w:styleId="50">
+  <w:style w:type="character" w:customStyle="1" w:styleId="51">
     <w:name w:val="ListLabel 29"/>
     <w:qFormat/>
     <w:uiPriority w:val="0"/>
@@ -4117,7 +4347,7 @@
       <w:u w:val="none"/>
     </w:rPr>
   </w:style>
-  <w:style w:type="character" w:customStyle="1" w:styleId="51">
+  <w:style w:type="character" w:customStyle="1" w:styleId="52">
     <w:name w:val="ListLabel 30"/>
     <w:qFormat/>
     <w:uiPriority w:val="0"/>
@@ -4126,7 +4356,7 @@
       <w:u w:val="none"/>
     </w:rPr>
   </w:style>
-  <w:style w:type="character" w:customStyle="1" w:styleId="52">
+  <w:style w:type="character" w:customStyle="1" w:styleId="53">
     <w:name w:val="ListLabel 31"/>
     <w:qFormat/>
     <w:uiPriority w:val="0"/>
@@ -4135,7 +4365,7 @@
       <w:u w:val="none"/>
     </w:rPr>
   </w:style>
-  <w:style w:type="character" w:customStyle="1" w:styleId="53">
+  <w:style w:type="character" w:customStyle="1" w:styleId="54">
     <w:name w:val="ListLabel 32"/>
     <w:qFormat/>
     <w:uiPriority w:val="0"/>
@@ -4144,7 +4374,7 @@
       <w:u w:val="none"/>
     </w:rPr>
   </w:style>
-  <w:style w:type="character" w:customStyle="1" w:styleId="54">
+  <w:style w:type="character" w:customStyle="1" w:styleId="55">
     <w:name w:val="ListLabel 33"/>
     <w:qFormat/>
     <w:uiPriority w:val="0"/>
@@ -4153,7 +4383,7 @@
       <w:u w:val="none"/>
     </w:rPr>
   </w:style>
-  <w:style w:type="character" w:customStyle="1" w:styleId="55">
+  <w:style w:type="character" w:customStyle="1" w:styleId="56">
     <w:name w:val="ListLabel 34"/>
     <w:qFormat/>
     <w:uiPriority w:val="0"/>
@@ -4162,7 +4392,7 @@
       <w:u w:val="none"/>
     </w:rPr>
   </w:style>
-  <w:style w:type="character" w:customStyle="1" w:styleId="56">
+  <w:style w:type="character" w:customStyle="1" w:styleId="57">
     <w:name w:val="ListLabel 35"/>
     <w:qFormat/>
     <w:uiPriority w:val="0"/>
@@ -4171,7 +4401,7 @@
       <w:u w:val="none"/>
     </w:rPr>
   </w:style>
-  <w:style w:type="character" w:customStyle="1" w:styleId="57">
+  <w:style w:type="character" w:customStyle="1" w:styleId="58">
     <w:name w:val="ListLabel 36"/>
     <w:qFormat/>
     <w:uiPriority w:val="0"/>
@@ -4180,7 +4410,7 @@
       <w:u w:val="none"/>
     </w:rPr>
   </w:style>
-  <w:style w:type="character" w:customStyle="1" w:styleId="58">
+  <w:style w:type="character" w:customStyle="1" w:styleId="59">
     <w:name w:val="ListLabel 37"/>
     <w:qFormat/>
     <w:uiPriority w:val="0"/>
@@ -4188,7 +4418,7 @@
       <w:rFonts w:cs="OpenSymbol"/>
     </w:rPr>
   </w:style>
-  <w:style w:type="character" w:customStyle="1" w:styleId="59">
+  <w:style w:type="character" w:customStyle="1" w:styleId="60">
     <w:name w:val="ListLabel 38"/>
     <w:qFormat/>
     <w:uiPriority w:val="0"/>
@@ -4196,7 +4426,7 @@
       <w:rFonts w:cs="OpenSymbol"/>
     </w:rPr>
   </w:style>
-  <w:style w:type="character" w:customStyle="1" w:styleId="60">
+  <w:style w:type="character" w:customStyle="1" w:styleId="61">
     <w:name w:val="ListLabel 39"/>
     <w:qFormat/>
     <w:uiPriority w:val="0"/>
@@ -4204,7 +4434,7 @@
       <w:rFonts w:cs="OpenSymbol"/>
     </w:rPr>
   </w:style>
-  <w:style w:type="character" w:customStyle="1" w:styleId="61">
+  <w:style w:type="character" w:customStyle="1" w:styleId="62">
     <w:name w:val="ListLabel 40"/>
     <w:qFormat/>
     <w:uiPriority w:val="0"/>
@@ -4212,7 +4442,7 @@
       <w:rFonts w:cs="OpenSymbol"/>
     </w:rPr>
   </w:style>
-  <w:style w:type="character" w:customStyle="1" w:styleId="62">
+  <w:style w:type="character" w:customStyle="1" w:styleId="63">
     <w:name w:val="ListLabel 41"/>
     <w:qFormat/>
     <w:uiPriority w:val="0"/>
@@ -4220,7 +4450,7 @@
       <w:rFonts w:cs="OpenSymbol"/>
     </w:rPr>
   </w:style>
-  <w:style w:type="character" w:customStyle="1" w:styleId="63">
+  <w:style w:type="character" w:customStyle="1" w:styleId="64">
     <w:name w:val="ListLabel 42"/>
     <w:qFormat/>
     <w:uiPriority w:val="0"/>
@@ -4228,7 +4458,7 @@
       <w:rFonts w:cs="OpenSymbol"/>
     </w:rPr>
   </w:style>
-  <w:style w:type="character" w:customStyle="1" w:styleId="64">
+  <w:style w:type="character" w:customStyle="1" w:styleId="65">
     <w:name w:val="ListLabel 43"/>
     <w:qFormat/>
     <w:uiPriority w:val="0"/>
@@ -4236,7 +4466,7 @@
       <w:rFonts w:cs="OpenSymbol"/>
     </w:rPr>
   </w:style>
-  <w:style w:type="character" w:customStyle="1" w:styleId="65">
+  <w:style w:type="character" w:customStyle="1" w:styleId="66">
     <w:name w:val="ListLabel 44"/>
     <w:qFormat/>
     <w:uiPriority w:val="0"/>
@@ -4244,7 +4474,7 @@
       <w:rFonts w:cs="OpenSymbol"/>
     </w:rPr>
   </w:style>
-  <w:style w:type="character" w:customStyle="1" w:styleId="66">
+  <w:style w:type="character" w:customStyle="1" w:styleId="67">
     <w:name w:val="ListLabel 45"/>
     <w:qFormat/>
     <w:uiPriority w:val="0"/>
@@ -4252,7 +4482,7 @@
       <w:rFonts w:cs="OpenSymbol"/>
     </w:rPr>
   </w:style>
-  <w:style w:type="character" w:customStyle="1" w:styleId="67">
+  <w:style w:type="character" w:customStyle="1" w:styleId="68">
     <w:name w:val="ListLabel 46"/>
     <w:qFormat/>
     <w:uiPriority w:val="0"/>
@@ -4262,7 +4492,7 @@
       <w:u w:val="none"/>
     </w:rPr>
   </w:style>
-  <w:style w:type="character" w:customStyle="1" w:styleId="68">
+  <w:style w:type="character" w:customStyle="1" w:styleId="69">
     <w:name w:val="ListLabel 47"/>
     <w:qFormat/>
     <w:uiPriority w:val="0"/>
@@ -4271,7 +4501,7 @@
       <w:u w:val="none"/>
     </w:rPr>
   </w:style>
-  <w:style w:type="character" w:customStyle="1" w:styleId="69">
+  <w:style w:type="character" w:customStyle="1" w:styleId="70">
     <w:name w:val="ListLabel 48"/>
     <w:qFormat/>
     <w:uiPriority w:val="0"/>
@@ -4280,7 +4510,7 @@
       <w:u w:val="none"/>
     </w:rPr>
   </w:style>
-  <w:style w:type="character" w:customStyle="1" w:styleId="70">
+  <w:style w:type="character" w:customStyle="1" w:styleId="71">
     <w:name w:val="ListLabel 49"/>
     <w:qFormat/>
     <w:uiPriority w:val="0"/>
@@ -4289,7 +4519,7 @@
       <w:u w:val="none"/>
     </w:rPr>
   </w:style>
-  <w:style w:type="character" w:customStyle="1" w:styleId="71">
+  <w:style w:type="character" w:customStyle="1" w:styleId="72">
     <w:name w:val="ListLabel 50"/>
     <w:qFormat/>
     <w:uiPriority w:val="0"/>
@@ -4298,7 +4528,7 @@
       <w:u w:val="none"/>
     </w:rPr>
   </w:style>
-  <w:style w:type="character" w:customStyle="1" w:styleId="72">
+  <w:style w:type="character" w:customStyle="1" w:styleId="73">
     <w:name w:val="ListLabel 51"/>
     <w:qFormat/>
     <w:uiPriority w:val="0"/>
@@ -4307,7 +4537,7 @@
       <w:u w:val="none"/>
     </w:rPr>
   </w:style>
-  <w:style w:type="character" w:customStyle="1" w:styleId="73">
+  <w:style w:type="character" w:customStyle="1" w:styleId="74">
     <w:name w:val="ListLabel 52"/>
     <w:qFormat/>
     <w:uiPriority w:val="0"/>
@@ -4316,7 +4546,7 @@
       <w:u w:val="none"/>
     </w:rPr>
   </w:style>
-  <w:style w:type="character" w:customStyle="1" w:styleId="74">
+  <w:style w:type="character" w:customStyle="1" w:styleId="75">
     <w:name w:val="ListLabel 53"/>
     <w:qFormat/>
     <w:uiPriority w:val="0"/>
@@ -4325,7 +4555,7 @@
       <w:u w:val="none"/>
     </w:rPr>
   </w:style>
-  <w:style w:type="character" w:customStyle="1" w:styleId="75">
+  <w:style w:type="character" w:customStyle="1" w:styleId="76">
     <w:name w:val="ListLabel 54"/>
     <w:qFormat/>
     <w:uiPriority w:val="0"/>
@@ -4334,7 +4564,7 @@
       <w:u w:val="none"/>
     </w:rPr>
   </w:style>
-  <w:style w:type="character" w:customStyle="1" w:styleId="76">
+  <w:style w:type="character" w:customStyle="1" w:styleId="77">
     <w:name w:val="ListLabel 55"/>
     <w:qFormat/>
     <w:uiPriority w:val="0"/>
@@ -4344,7 +4574,7 @@
       <w:u w:val="none"/>
     </w:rPr>
   </w:style>
-  <w:style w:type="character" w:customStyle="1" w:styleId="77">
+  <w:style w:type="character" w:customStyle="1" w:styleId="78">
     <w:name w:val="ListLabel 56"/>
     <w:qFormat/>
     <w:uiPriority w:val="0"/>
@@ -4353,7 +4583,7 @@
       <w:u w:val="none"/>
     </w:rPr>
   </w:style>
-  <w:style w:type="character" w:customStyle="1" w:styleId="78">
+  <w:style w:type="character" w:customStyle="1" w:styleId="79">
     <w:name w:val="ListLabel 57"/>
     <w:qFormat/>
     <w:uiPriority w:val="0"/>
@@ -4362,7 +4592,7 @@
       <w:u w:val="none"/>
     </w:rPr>
   </w:style>
-  <w:style w:type="character" w:customStyle="1" w:styleId="79">
+  <w:style w:type="character" w:customStyle="1" w:styleId="80">
     <w:name w:val="ListLabel 58"/>
     <w:qFormat/>
     <w:uiPriority w:val="0"/>
@@ -4371,7 +4601,7 @@
       <w:u w:val="none"/>
     </w:rPr>
   </w:style>
-  <w:style w:type="character" w:customStyle="1" w:styleId="80">
+  <w:style w:type="character" w:customStyle="1" w:styleId="81">
     <w:name w:val="ListLabel 59"/>
     <w:qFormat/>
     <w:uiPriority w:val="0"/>
@@ -4380,7 +4610,7 @@
       <w:u w:val="none"/>
     </w:rPr>
   </w:style>
-  <w:style w:type="character" w:customStyle="1" w:styleId="81">
+  <w:style w:type="character" w:customStyle="1" w:styleId="82">
     <w:name w:val="ListLabel 60"/>
     <w:qFormat/>
     <w:uiPriority w:val="0"/>
@@ -4389,7 +4619,7 @@
       <w:u w:val="none"/>
     </w:rPr>
   </w:style>
-  <w:style w:type="character" w:customStyle="1" w:styleId="82">
+  <w:style w:type="character" w:customStyle="1" w:styleId="83">
     <w:name w:val="ListLabel 61"/>
     <w:qFormat/>
     <w:uiPriority w:val="0"/>
@@ -4398,7 +4628,7 @@
       <w:u w:val="none"/>
     </w:rPr>
   </w:style>
-  <w:style w:type="character" w:customStyle="1" w:styleId="83">
+  <w:style w:type="character" w:customStyle="1" w:styleId="84">
     <w:name w:val="ListLabel 62"/>
     <w:qFormat/>
     <w:uiPriority w:val="0"/>
@@ -4407,7 +4637,7 @@
       <w:u w:val="none"/>
     </w:rPr>
   </w:style>
-  <w:style w:type="character" w:customStyle="1" w:styleId="84">
+  <w:style w:type="character" w:customStyle="1" w:styleId="85">
     <w:name w:val="ListLabel 63"/>
     <w:qFormat/>
     <w:uiPriority w:val="0"/>
@@ -4416,7 +4646,7 @@
       <w:u w:val="none"/>
     </w:rPr>
   </w:style>
-  <w:style w:type="character" w:customStyle="1" w:styleId="85">
+  <w:style w:type="character" w:customStyle="1" w:styleId="86">
     <w:name w:val="ListLabel 64"/>
     <w:qFormat/>
     <w:uiPriority w:val="0"/>
@@ -4424,7 +4654,7 @@
       <w:rFonts w:cs="OpenSymbol"/>
     </w:rPr>
   </w:style>
-  <w:style w:type="character" w:customStyle="1" w:styleId="86">
+  <w:style w:type="character" w:customStyle="1" w:styleId="87">
     <w:name w:val="ListLabel 65"/>
     <w:qFormat/>
     <w:uiPriority w:val="0"/>
@@ -4432,7 +4662,7 @@
       <w:rFonts w:cs="OpenSymbol"/>
     </w:rPr>
   </w:style>
-  <w:style w:type="character" w:customStyle="1" w:styleId="87">
+  <w:style w:type="character" w:customStyle="1" w:styleId="88">
     <w:name w:val="ListLabel 66"/>
     <w:qFormat/>
     <w:uiPriority w:val="0"/>
@@ -4440,7 +4670,7 @@
       <w:rFonts w:cs="OpenSymbol"/>
     </w:rPr>
   </w:style>
-  <w:style w:type="character" w:customStyle="1" w:styleId="88">
+  <w:style w:type="character" w:customStyle="1" w:styleId="89">
     <w:name w:val="ListLabel 67"/>
     <w:qFormat/>
     <w:uiPriority w:val="0"/>
@@ -4448,7 +4678,7 @@
       <w:rFonts w:cs="OpenSymbol"/>
     </w:rPr>
   </w:style>
-  <w:style w:type="character" w:customStyle="1" w:styleId="89">
+  <w:style w:type="character" w:customStyle="1" w:styleId="90">
     <w:name w:val="ListLabel 68"/>
     <w:qFormat/>
     <w:uiPriority w:val="0"/>
@@ -4456,7 +4686,7 @@
       <w:rFonts w:cs="OpenSymbol"/>
     </w:rPr>
   </w:style>
-  <w:style w:type="character" w:customStyle="1" w:styleId="90">
+  <w:style w:type="character" w:customStyle="1" w:styleId="91">
     <w:name w:val="ListLabel 69"/>
     <w:qFormat/>
     <w:uiPriority w:val="0"/>
@@ -4464,7 +4694,7 @@
       <w:rFonts w:cs="OpenSymbol"/>
     </w:rPr>
   </w:style>
-  <w:style w:type="character" w:customStyle="1" w:styleId="91">
+  <w:style w:type="character" w:customStyle="1" w:styleId="92">
     <w:name w:val="ListLabel 70"/>
     <w:qFormat/>
     <w:uiPriority w:val="0"/>
@@ -4472,7 +4702,7 @@
       <w:rFonts w:cs="OpenSymbol"/>
     </w:rPr>
   </w:style>
-  <w:style w:type="character" w:customStyle="1" w:styleId="92">
+  <w:style w:type="character" w:customStyle="1" w:styleId="93">
     <w:name w:val="ListLabel 71"/>
     <w:qFormat/>
     <w:uiPriority w:val="0"/>
@@ -4480,7 +4710,7 @@
       <w:rFonts w:cs="OpenSymbol"/>
     </w:rPr>
   </w:style>
-  <w:style w:type="character" w:customStyle="1" w:styleId="93">
+  <w:style w:type="character" w:customStyle="1" w:styleId="94">
     <w:name w:val="ListLabel 72"/>
     <w:qFormat/>
     <w:uiPriority w:val="0"/>
@@ -4488,7 +4718,7 @@
       <w:rFonts w:cs="OpenSymbol"/>
     </w:rPr>
   </w:style>
-  <w:style w:type="character" w:customStyle="1" w:styleId="94">
+  <w:style w:type="character" w:customStyle="1" w:styleId="95">
     <w:name w:val="ListLabel 73"/>
     <w:qFormat/>
     <w:uiPriority w:val="0"/>
@@ -4498,7 +4728,7 @@
       <w:u w:val="none"/>
     </w:rPr>
   </w:style>
-  <w:style w:type="character" w:customStyle="1" w:styleId="95">
+  <w:style w:type="character" w:customStyle="1" w:styleId="96">
     <w:name w:val="ListLabel 74"/>
     <w:qFormat/>
     <w:uiPriority w:val="0"/>
@@ -4507,7 +4737,7 @@
       <w:u w:val="none"/>
     </w:rPr>
   </w:style>
-  <w:style w:type="character" w:customStyle="1" w:styleId="96">
+  <w:style w:type="character" w:customStyle="1" w:styleId="97">
     <w:name w:val="ListLabel 75"/>
     <w:qFormat/>
     <w:uiPriority w:val="0"/>
@@ -4516,7 +4746,7 @@
       <w:u w:val="none"/>
     </w:rPr>
   </w:style>
-  <w:style w:type="character" w:customStyle="1" w:styleId="97">
+  <w:style w:type="character" w:customStyle="1" w:styleId="98">
     <w:name w:val="ListLabel 76"/>
     <w:qFormat/>
     <w:uiPriority w:val="0"/>
@@ -4525,7 +4755,7 @@
       <w:u w:val="none"/>
     </w:rPr>
   </w:style>
-  <w:style w:type="character" w:customStyle="1" w:styleId="98">
+  <w:style w:type="character" w:customStyle="1" w:styleId="99">
     <w:name w:val="ListLabel 77"/>
     <w:qFormat/>
     <w:uiPriority w:val="0"/>
@@ -4534,7 +4764,7 @@
       <w:u w:val="none"/>
     </w:rPr>
   </w:style>
-  <w:style w:type="character" w:customStyle="1" w:styleId="99">
+  <w:style w:type="character" w:customStyle="1" w:styleId="100">
     <w:name w:val="ListLabel 78"/>
     <w:qFormat/>
     <w:uiPriority w:val="0"/>
@@ -4543,7 +4773,7 @@
       <w:u w:val="none"/>
     </w:rPr>
   </w:style>
-  <w:style w:type="character" w:customStyle="1" w:styleId="100">
+  <w:style w:type="character" w:customStyle="1" w:styleId="101">
     <w:name w:val="ListLabel 79"/>
     <w:qFormat/>
     <w:uiPriority w:val="0"/>
@@ -4552,7 +4782,7 @@
       <w:u w:val="none"/>
     </w:rPr>
   </w:style>
-  <w:style w:type="character" w:customStyle="1" w:styleId="101">
+  <w:style w:type="character" w:customStyle="1" w:styleId="102">
     <w:name w:val="ListLabel 80"/>
     <w:qFormat/>
     <w:uiPriority w:val="0"/>
@@ -4561,7 +4791,7 @@
       <w:u w:val="none"/>
     </w:rPr>
   </w:style>
-  <w:style w:type="character" w:customStyle="1" w:styleId="102">
+  <w:style w:type="character" w:customStyle="1" w:styleId="103">
     <w:name w:val="ListLabel 81"/>
     <w:qFormat/>
     <w:uiPriority w:val="0"/>
@@ -4570,7 +4800,7 @@
       <w:u w:val="none"/>
     </w:rPr>
   </w:style>
-  <w:style w:type="character" w:customStyle="1" w:styleId="103">
+  <w:style w:type="character" w:customStyle="1" w:styleId="104">
     <w:name w:val="ListLabel 82"/>
     <w:qFormat/>
     <w:uiPriority w:val="0"/>
@@ -4580,7 +4810,7 @@
       <w:u w:val="none"/>
     </w:rPr>
   </w:style>
-  <w:style w:type="character" w:customStyle="1" w:styleId="104">
+  <w:style w:type="character" w:customStyle="1" w:styleId="105">
     <w:name w:val="ListLabel 83"/>
     <w:qFormat/>
     <w:uiPriority w:val="0"/>
@@ -4589,7 +4819,7 @@
       <w:u w:val="none"/>
     </w:rPr>
   </w:style>
-  <w:style w:type="character" w:customStyle="1" w:styleId="105">
+  <w:style w:type="character" w:customStyle="1" w:styleId="106">
     <w:name w:val="ListLabel 84"/>
     <w:qFormat/>
     <w:uiPriority w:val="0"/>
@@ -4598,7 +4828,7 @@
       <w:u w:val="none"/>
     </w:rPr>
   </w:style>
-  <w:style w:type="character" w:customStyle="1" w:styleId="106">
+  <w:style w:type="character" w:customStyle="1" w:styleId="107">
     <w:name w:val="ListLabel 85"/>
     <w:qFormat/>
     <w:uiPriority w:val="0"/>
@@ -4607,7 +4837,7 @@
       <w:u w:val="none"/>
     </w:rPr>
   </w:style>
-  <w:style w:type="character" w:customStyle="1" w:styleId="107">
+  <w:style w:type="character" w:customStyle="1" w:styleId="108">
     <w:name w:val="ListLabel 86"/>
     <w:qFormat/>
     <w:uiPriority w:val="0"/>
@@ -4616,7 +4846,7 @@
       <w:u w:val="none"/>
     </w:rPr>
   </w:style>
-  <w:style w:type="character" w:customStyle="1" w:styleId="108">
+  <w:style w:type="character" w:customStyle="1" w:styleId="109">
     <w:name w:val="ListLabel 87"/>
     <w:qFormat/>
     <w:uiPriority w:val="0"/>
@@ -4625,7 +4855,7 @@
       <w:u w:val="none"/>
     </w:rPr>
   </w:style>
-  <w:style w:type="character" w:customStyle="1" w:styleId="109">
+  <w:style w:type="character" w:customStyle="1" w:styleId="110">
     <w:name w:val="ListLabel 88"/>
     <w:qFormat/>
     <w:uiPriority w:val="0"/>
@@ -4634,7 +4864,7 @@
       <w:u w:val="none"/>
     </w:rPr>
   </w:style>
-  <w:style w:type="character" w:customStyle="1" w:styleId="110">
+  <w:style w:type="character" w:customStyle="1" w:styleId="111">
     <w:name w:val="ListLabel 89"/>
     <w:qFormat/>
     <w:uiPriority w:val="0"/>
@@ -4643,7 +4873,7 @@
       <w:u w:val="none"/>
     </w:rPr>
   </w:style>
-  <w:style w:type="character" w:customStyle="1" w:styleId="111">
+  <w:style w:type="character" w:customStyle="1" w:styleId="112">
     <w:name w:val="ListLabel 90"/>
     <w:qFormat/>
     <w:uiPriority w:val="0"/>
@@ -4652,7 +4882,7 @@
       <w:u w:val="none"/>
     </w:rPr>
   </w:style>
-  <w:style w:type="character" w:customStyle="1" w:styleId="112">
+  <w:style w:type="character" w:customStyle="1" w:styleId="113">
     <w:name w:val="ListLabel 91"/>
     <w:qFormat/>
     <w:uiPriority w:val="0"/>
@@ -4660,7 +4890,7 @@
       <w:rFonts w:cs="OpenSymbol"/>
     </w:rPr>
   </w:style>
-  <w:style w:type="character" w:customStyle="1" w:styleId="113">
+  <w:style w:type="character" w:customStyle="1" w:styleId="114">
     <w:name w:val="ListLabel 92"/>
     <w:qFormat/>
     <w:uiPriority w:val="0"/>
@@ -4668,7 +4898,7 @@
       <w:rFonts w:cs="OpenSymbol"/>
     </w:rPr>
   </w:style>
-  <w:style w:type="character" w:customStyle="1" w:styleId="114">
+  <w:style w:type="character" w:customStyle="1" w:styleId="115">
     <w:name w:val="ListLabel 93"/>
     <w:qFormat/>
     <w:uiPriority w:val="0"/>
@@ -4676,7 +4906,7 @@
       <w:rFonts w:cs="OpenSymbol"/>
     </w:rPr>
   </w:style>
-  <w:style w:type="character" w:customStyle="1" w:styleId="115">
+  <w:style w:type="character" w:customStyle="1" w:styleId="116">
     <w:name w:val="ListLabel 94"/>
     <w:qFormat/>
     <w:uiPriority w:val="0"/>
@@ -4684,7 +4914,7 @@
       <w:rFonts w:cs="OpenSymbol"/>
     </w:rPr>
   </w:style>
-  <w:style w:type="character" w:customStyle="1" w:styleId="116">
+  <w:style w:type="character" w:customStyle="1" w:styleId="117">
     <w:name w:val="ListLabel 95"/>
     <w:qFormat/>
     <w:uiPriority w:val="0"/>
@@ -4692,7 +4922,7 @@
       <w:rFonts w:cs="OpenSymbol"/>
     </w:rPr>
   </w:style>
-  <w:style w:type="character" w:customStyle="1" w:styleId="117">
+  <w:style w:type="character" w:customStyle="1" w:styleId="118">
     <w:name w:val="ListLabel 96"/>
     <w:qFormat/>
     <w:uiPriority w:val="0"/>
@@ -4700,7 +4930,7 @@
       <w:rFonts w:cs="OpenSymbol"/>
     </w:rPr>
   </w:style>
-  <w:style w:type="character" w:customStyle="1" w:styleId="118">
+  <w:style w:type="character" w:customStyle="1" w:styleId="119">
     <w:name w:val="ListLabel 97"/>
     <w:qFormat/>
     <w:uiPriority w:val="0"/>
@@ -4708,7 +4938,7 @@
       <w:rFonts w:cs="OpenSymbol"/>
     </w:rPr>
   </w:style>
-  <w:style w:type="character" w:customStyle="1" w:styleId="119">
+  <w:style w:type="character" w:customStyle="1" w:styleId="120">
     <w:name w:val="ListLabel 98"/>
     <w:qFormat/>
     <w:uiPriority w:val="0"/>
@@ -4716,7 +4946,7 @@
       <w:rFonts w:cs="OpenSymbol"/>
     </w:rPr>
   </w:style>
-  <w:style w:type="character" w:customStyle="1" w:styleId="120">
+  <w:style w:type="character" w:customStyle="1" w:styleId="121">
     <w:name w:val="ListLabel 99"/>
     <w:qFormat/>
     <w:uiPriority w:val="0"/>
@@ -4724,7 +4954,7 @@
       <w:rFonts w:cs="OpenSymbol"/>
     </w:rPr>
   </w:style>
-  <w:style w:type="character" w:customStyle="1" w:styleId="121">
+  <w:style w:type="character" w:customStyle="1" w:styleId="122">
     <w:name w:val="ListLabel 100"/>
     <w:qFormat/>
     <w:uiPriority w:val="0"/>
@@ -4734,7 +4964,7 @@
       <w:u w:val="none"/>
     </w:rPr>
   </w:style>
-  <w:style w:type="character" w:customStyle="1" w:styleId="122">
+  <w:style w:type="character" w:customStyle="1" w:styleId="123">
     <w:name w:val="ListLabel 101"/>
     <w:qFormat/>
     <w:uiPriority w:val="0"/>
@@ -4743,7 +4973,7 @@
       <w:u w:val="none"/>
     </w:rPr>
   </w:style>
-  <w:style w:type="character" w:customStyle="1" w:styleId="123">
+  <w:style w:type="character" w:customStyle="1" w:styleId="124">
     <w:name w:val="ListLabel 102"/>
     <w:qFormat/>
     <w:uiPriority w:val="0"/>
@@ -4752,7 +4982,7 @@
       <w:u w:val="none"/>
     </w:rPr>
   </w:style>
-  <w:style w:type="character" w:customStyle="1" w:styleId="124">
+  <w:style w:type="character" w:customStyle="1" w:styleId="125">
     <w:name w:val="ListLabel 103"/>
     <w:qFormat/>
     <w:uiPriority w:val="0"/>
@@ -4761,7 +4991,7 @@
       <w:u w:val="none"/>
     </w:rPr>
   </w:style>
-  <w:style w:type="character" w:customStyle="1" w:styleId="125">
+  <w:style w:type="character" w:customStyle="1" w:styleId="126">
     <w:name w:val="ListLabel 104"/>
     <w:qFormat/>
     <w:uiPriority w:val="0"/>
@@ -4770,7 +5000,7 @@
       <w:u w:val="none"/>
     </w:rPr>
   </w:style>
-  <w:style w:type="character" w:customStyle="1" w:styleId="126">
+  <w:style w:type="character" w:customStyle="1" w:styleId="127">
     <w:name w:val="ListLabel 105"/>
     <w:qFormat/>
     <w:uiPriority w:val="0"/>
@@ -4779,7 +5009,7 @@
       <w:u w:val="none"/>
     </w:rPr>
   </w:style>
-  <w:style w:type="character" w:customStyle="1" w:styleId="127">
+  <w:style w:type="character" w:customStyle="1" w:styleId="128">
     <w:name w:val="ListLabel 106"/>
     <w:qFormat/>
     <w:uiPriority w:val="0"/>
@@ -4788,7 +5018,7 @@
       <w:u w:val="none"/>
     </w:rPr>
   </w:style>
-  <w:style w:type="character" w:customStyle="1" w:styleId="128">
+  <w:style w:type="character" w:customStyle="1" w:styleId="129">
     <w:name w:val="ListLabel 107"/>
     <w:qFormat/>
     <w:uiPriority w:val="0"/>
@@ -4797,7 +5027,7 @@
       <w:u w:val="none"/>
     </w:rPr>
   </w:style>
-  <w:style w:type="character" w:customStyle="1" w:styleId="129">
+  <w:style w:type="character" w:customStyle="1" w:styleId="130">
     <w:name w:val="ListLabel 108"/>
     <w:qFormat/>
     <w:uiPriority w:val="0"/>
@@ -4806,7 +5036,7 @@
       <w:u w:val="none"/>
     </w:rPr>
   </w:style>
-  <w:style w:type="character" w:customStyle="1" w:styleId="130">
+  <w:style w:type="character" w:customStyle="1" w:styleId="131">
     <w:name w:val="ListLabel 109"/>
     <w:qFormat/>
     <w:uiPriority w:val="0"/>
@@ -4816,7 +5046,7 @@
       <w:u w:val="none"/>
     </w:rPr>
   </w:style>
-  <w:style w:type="character" w:customStyle="1" w:styleId="131">
+  <w:style w:type="character" w:customStyle="1" w:styleId="132">
     <w:name w:val="ListLabel 110"/>
     <w:qFormat/>
     <w:uiPriority w:val="0"/>
@@ -4825,7 +5055,7 @@
       <w:u w:val="none"/>
     </w:rPr>
   </w:style>
-  <w:style w:type="character" w:customStyle="1" w:styleId="132">
+  <w:style w:type="character" w:customStyle="1" w:styleId="133">
     <w:name w:val="ListLabel 111"/>
     <w:qFormat/>
     <w:uiPriority w:val="0"/>
@@ -4834,7 +5064,7 @@
       <w:u w:val="none"/>
     </w:rPr>
   </w:style>
-  <w:style w:type="character" w:customStyle="1" w:styleId="133">
+  <w:style w:type="character" w:customStyle="1" w:styleId="134">
     <w:name w:val="ListLabel 112"/>
     <w:qFormat/>
     <w:uiPriority w:val="0"/>
@@ -4843,7 +5073,7 @@
       <w:u w:val="none"/>
     </w:rPr>
   </w:style>
-  <w:style w:type="character" w:customStyle="1" w:styleId="134">
+  <w:style w:type="character" w:customStyle="1" w:styleId="135">
     <w:name w:val="ListLabel 113"/>
     <w:qFormat/>
     <w:uiPriority w:val="0"/>
@@ -4852,7 +5082,7 @@
       <w:u w:val="none"/>
     </w:rPr>
   </w:style>
-  <w:style w:type="character" w:customStyle="1" w:styleId="135">
+  <w:style w:type="character" w:customStyle="1" w:styleId="136">
     <w:name w:val="ListLabel 114"/>
     <w:qFormat/>
     <w:uiPriority w:val="0"/>
@@ -4861,7 +5091,7 @@
       <w:u w:val="none"/>
     </w:rPr>
   </w:style>
-  <w:style w:type="character" w:customStyle="1" w:styleId="136">
+  <w:style w:type="character" w:customStyle="1" w:styleId="137">
     <w:name w:val="ListLabel 115"/>
     <w:qFormat/>
     <w:uiPriority w:val="0"/>
@@ -4870,7 +5100,7 @@
       <w:u w:val="none"/>
     </w:rPr>
   </w:style>
-  <w:style w:type="character" w:customStyle="1" w:styleId="137">
+  <w:style w:type="character" w:customStyle="1" w:styleId="138">
     <w:name w:val="ListLabel 116"/>
     <w:qFormat/>
     <w:uiPriority w:val="0"/>
@@ -4879,7 +5109,7 @@
       <w:u w:val="none"/>
     </w:rPr>
   </w:style>
-  <w:style w:type="character" w:customStyle="1" w:styleId="138">
+  <w:style w:type="character" w:customStyle="1" w:styleId="139">
     <w:name w:val="ListLabel 117"/>
     <w:qFormat/>
     <w:uiPriority w:val="0"/>
@@ -4888,7 +5118,7 @@
       <w:u w:val="none"/>
     </w:rPr>
   </w:style>
-  <w:style w:type="character" w:customStyle="1" w:styleId="139">
+  <w:style w:type="character" w:customStyle="1" w:styleId="140">
     <w:name w:val="ListLabel 118"/>
     <w:qFormat/>
     <w:uiPriority w:val="0"/>
@@ -4896,7 +5126,7 @@
       <w:rFonts w:cs="OpenSymbol"/>
     </w:rPr>
   </w:style>
-  <w:style w:type="character" w:customStyle="1" w:styleId="140">
+  <w:style w:type="character" w:customStyle="1" w:styleId="141">
     <w:name w:val="ListLabel 119"/>
     <w:qFormat/>
     <w:uiPriority w:val="0"/>
@@ -4904,7 +5134,7 @@
       <w:rFonts w:cs="OpenSymbol"/>
     </w:rPr>
   </w:style>
-  <w:style w:type="character" w:customStyle="1" w:styleId="141">
+  <w:style w:type="character" w:customStyle="1" w:styleId="142">
     <w:name w:val="ListLabel 120"/>
     <w:qFormat/>
     <w:uiPriority w:val="0"/>
@@ -4912,7 +5142,7 @@
       <w:rFonts w:cs="OpenSymbol"/>
     </w:rPr>
   </w:style>
-  <w:style w:type="character" w:customStyle="1" w:styleId="142">
+  <w:style w:type="character" w:customStyle="1" w:styleId="143">
     <w:name w:val="ListLabel 121"/>
     <w:qFormat/>
     <w:uiPriority w:val="0"/>
@@ -4920,7 +5150,7 @@
       <w:rFonts w:cs="OpenSymbol"/>
     </w:rPr>
   </w:style>
-  <w:style w:type="character" w:customStyle="1" w:styleId="143">
+  <w:style w:type="character" w:customStyle="1" w:styleId="144">
     <w:name w:val="ListLabel 122"/>
     <w:qFormat/>
     <w:uiPriority w:val="0"/>
@@ -4928,7 +5158,7 @@
       <w:rFonts w:cs="OpenSymbol"/>
     </w:rPr>
   </w:style>
-  <w:style w:type="character" w:customStyle="1" w:styleId="144">
+  <w:style w:type="character" w:customStyle="1" w:styleId="145">
     <w:name w:val="ListLabel 123"/>
     <w:qFormat/>
     <w:uiPriority w:val="0"/>
@@ -4936,7 +5166,7 @@
       <w:rFonts w:cs="OpenSymbol"/>
     </w:rPr>
   </w:style>
-  <w:style w:type="character" w:customStyle="1" w:styleId="145">
+  <w:style w:type="character" w:customStyle="1" w:styleId="146">
     <w:name w:val="ListLabel 124"/>
     <w:qFormat/>
     <w:uiPriority w:val="0"/>
@@ -4944,7 +5174,7 @@
       <w:rFonts w:cs="OpenSymbol"/>
     </w:rPr>
   </w:style>
-  <w:style w:type="character" w:customStyle="1" w:styleId="146">
+  <w:style w:type="character" w:customStyle="1" w:styleId="147">
     <w:name w:val="ListLabel 125"/>
     <w:qFormat/>
     <w:uiPriority w:val="0"/>
@@ -4952,7 +5182,7 @@
       <w:rFonts w:cs="OpenSymbol"/>
     </w:rPr>
   </w:style>
-  <w:style w:type="character" w:customStyle="1" w:styleId="147">
+  <w:style w:type="character" w:customStyle="1" w:styleId="148">
     <w:name w:val="ListLabel 126"/>
     <w:qFormat/>
     <w:uiPriority w:val="0"/>
@@ -4960,7 +5190,7 @@
       <w:rFonts w:cs="OpenSymbol"/>
     </w:rPr>
   </w:style>
-  <w:style w:type="paragraph" w:customStyle="1" w:styleId="148">
+  <w:style w:type="paragraph" w:customStyle="1" w:styleId="149">
     <w:name w:val="Index"/>
     <w:basedOn w:val="1"/>
     <w:qFormat/>
@@ -4972,13 +5202,13 @@
       <w:rFonts w:cs="FreeSans"/>
     </w:rPr>
   </w:style>
-  <w:style w:type="paragraph" w:customStyle="1" w:styleId="149">
+  <w:style w:type="paragraph" w:customStyle="1" w:styleId="150">
     <w:name w:val="Frame Contents"/>
     <w:basedOn w:val="1"/>
     <w:qFormat/>
     <w:uiPriority w:val="0"/>
   </w:style>
-  <w:style w:type="paragraph" w:customStyle="1" w:styleId="150">
+  <w:style w:type="paragraph" w:customStyle="1" w:styleId="151">
     <w:name w:val="Préformaté HTML"/>
     <w:basedOn w:val="1"/>
     <w:qFormat/>
@@ -4992,7 +5222,7 @@
       <w:szCs w:val="20"/>
     </w:rPr>
   </w:style>
-  <w:style w:type="table" w:customStyle="1" w:styleId="151">
+  <w:style w:type="table" w:customStyle="1" w:styleId="152">
     <w:name w:val="Table Normal1"/>
     <w:uiPriority w:val="0"/>
     <w:tblPr>

</xml_diff>

<commit_message>
fixed some issues [with CFP
</commit_message>
<xml_diff>
--- a/WCCI_2018_SmartCities.docx
+++ b/WCCI_2018_SmartCities.docx
@@ -81,43 +81,7 @@
           <w:sz w:val="36"/>
           <w:szCs w:val="36"/>
         </w:rPr>
-        <w:t xml:space="preserve"> </w:t>
-      </w:r>
-      <w:r>
-        <w:rPr>
-          <w:b/>
-          <w:color w:val="0000FF"/>
-          <w:sz w:val="36"/>
-          <w:szCs w:val="36"/>
-        </w:rPr>
-        <w:t>WCI</w:t>
-      </w:r>
-      <w:r>
-        <w:rPr>
-          <w:b/>
-          <w:color w:val="0000FF"/>
-          <w:sz w:val="36"/>
-          <w:szCs w:val="36"/>
-        </w:rPr>
-        <w:t>SC</w:t>
-      </w:r>
-      <w:r>
-        <w:rPr>
-          <w:b/>
-          <w:color w:val="0000FF"/>
-          <w:sz w:val="36"/>
-          <w:szCs w:val="36"/>
-        </w:rPr>
-        <w:t xml:space="preserve"> (held in </w:t>
-      </w:r>
-      <w:r>
-        <w:rPr>
-          <w:b/>
-          <w:color w:val="0000FF"/>
-          <w:sz w:val="36"/>
-          <w:szCs w:val="36"/>
-        </w:rPr>
-        <w:t xml:space="preserve">IEEE </w:t>
+        <w:t xml:space="preserve"> WCISC (held in IEEE </w:t>
       </w:r>
       <w:r>
         <w:rPr>
@@ -776,69 +740,17 @@
         <w:rPr>
           <w:b/>
         </w:rPr>
-        <w:t xml:space="preserve">Deadline: </w:t>
-      </w:r>
-      <w:r>
-        <w:rPr>
-          <w:b/>
-        </w:rPr>
-        <w:t>1st</w:t>
-      </w:r>
-      <w:r>
-        <w:rPr>
-          <w:b/>
-        </w:rPr>
-        <w:t xml:space="preserve"> </w:t>
-      </w:r>
-      <w:r>
-        <w:rPr>
-          <w:b/>
-        </w:rPr>
-        <w:t>February</w:t>
-      </w:r>
-      <w:r>
-        <w:rPr>
-          <w:b/>
-        </w:rPr>
-        <w:t xml:space="preserve"> 2018</w:t>
-      </w:r>
-      <w:r>
-        <w:rPr>
-          <w:b/>
-        </w:rPr>
-        <w:t xml:space="preserve"> (postponed)</w:t>
-      </w:r>
-      <w:r>
-        <w:rPr>
-          <w:b/>
-        </w:rPr>
-        <w:t>.</w:t>
-      </w:r>
-    </w:p>
-    <w:p>
-      <w:pPr>
-        <w:pStyle w:val="14"/>
-        <w:ind w:left="6030" w:right="-630" w:firstLine="720"/>
-        <w:jc w:val="right"/>
-        <w:rPr>
-          <w:b/>
-        </w:rPr>
-      </w:pPr>
-      <w:r>
-        <w:rPr>
-          <w:b/>
-        </w:rPr>
         <w:drawing>
           <wp:anchor distT="0" distB="0" distL="91440" distR="0" simplePos="0" relativeHeight="1024" behindDoc="0" locked="0" layoutInCell="1" allowOverlap="1">
             <wp:simplePos x="0" y="0"/>
             <wp:positionH relativeFrom="column">
-              <wp:posOffset>8909050</wp:posOffset>
+              <wp:posOffset>9469120</wp:posOffset>
             </wp:positionH>
             <wp:positionV relativeFrom="paragraph">
-              <wp:posOffset>53340</wp:posOffset>
+              <wp:posOffset>12700</wp:posOffset>
             </wp:positionV>
-            <wp:extent cx="4246245" cy="4263390"/>
-            <wp:effectExtent l="0" t="0" r="1905" b="3810"/>
+            <wp:extent cx="4101465" cy="4117975"/>
+            <wp:effectExtent l="0" t="0" r="13335" b="15875"/>
             <wp:wrapSquare wrapText="largest"/>
             <wp:docPr id="4" name="Image3"/>
             <wp:cNvGraphicFramePr>
@@ -862,7 +774,7 @@
                   <pic:spPr>
                     <a:xfrm>
                       <a:off x="0" y="0"/>
-                      <a:ext cx="4246245" cy="4263390"/>
+                      <a:ext cx="4101465" cy="4117975"/>
                     </a:xfrm>
                     <a:prstGeom prst="rect">
                       <a:avLst/>
@@ -874,6 +786,22 @@
           </wp:anchor>
         </w:drawing>
       </w:r>
+      <w:r>
+        <w:rPr>
+          <w:b/>
+        </w:rPr>
+        <w:t>Deadline: 1st February 2018 (postponed).</w:t>
+      </w:r>
+    </w:p>
+    <w:p>
+      <w:pPr>
+        <w:pStyle w:val="14"/>
+        <w:ind w:left="6030" w:right="-630" w:firstLine="720"/>
+        <w:jc w:val="right"/>
+        <w:rPr>
+          <w:b/>
+        </w:rPr>
+      </w:pPr>
     </w:p>
     <w:p>
       <w:pPr>
@@ -1349,7 +1277,13 @@
         <w:rPr>
           <w:sz w:val="20"/>
         </w:rPr>
-        <w:t>CI and citizens;</w:t>
+        <w:t>CI and citizens</w:t>
+      </w:r>
+      <w:r>
+        <w:rPr>
+          <w:sz w:val="20"/>
+        </w:rPr>
+        <w:t>;</w:t>
       </w:r>
     </w:p>
     <w:p>
@@ -1371,9 +1305,8 @@
       <w:r>
         <w:rPr>
           <w:sz w:val="20"/>
-          <w:lang w:val="en-US"/>
-        </w:rPr>
-        <w:t>Green Computing and Green Operations Research;</w:t>
+        </w:rPr>
+        <w:t>Human Interactions and Smart Cities;</w:t>
       </w:r>
     </w:p>
     <w:p>
@@ -1397,7 +1330,7 @@
           <w:sz w:val="20"/>
           <w:lang w:val="en-US"/>
         </w:rPr>
-        <w:t>High performance computing and SC;</w:t>
+        <w:t>Green Computing and Green Operations Research;</w:t>
       </w:r>
     </w:p>
     <w:p>
@@ -1421,7 +1354,7 @@
           <w:sz w:val="20"/>
           <w:lang w:val="en-US"/>
         </w:rPr>
-        <w:t>City of Things and CI testbed for SC;</w:t>
+        <w:t>High performance computing and SC;</w:t>
       </w:r>
     </w:p>
     <w:p>
@@ -1445,6 +1378,30 @@
           <w:sz w:val="20"/>
           <w:lang w:val="en-US"/>
         </w:rPr>
+        <w:t>City of Things and CI testbed for SC;</w:t>
+      </w:r>
+    </w:p>
+    <w:p>
+      <w:pPr>
+        <w:pStyle w:val="14"/>
+        <w:numPr>
+          <w:ilvl w:val="0"/>
+          <w:numId w:val="3"/>
+        </w:numPr>
+        <w:spacing w:before="0" w:after="0"/>
+        <w:ind w:left="720" w:right="-630" w:hanging="360"/>
+        <w:contextualSpacing/>
+        <w:jc w:val="both"/>
+        <w:rPr>
+          <w:sz w:val="20"/>
+          <w:lang w:val="en-US"/>
+        </w:rPr>
+      </w:pPr>
+      <w:r>
+        <w:rPr>
+          <w:sz w:val="20"/>
+          <w:lang w:val="en-US"/>
+        </w:rPr>
         <w:t>Reviews, trends and state-of-the-art ideas for SC and: combinatorial optimization problems,</w:t>
       </w:r>
     </w:p>
@@ -1493,37 +1450,11 @@
       <w:pPr>
         <w:pStyle w:val="14"/>
         <w:ind w:right="-630" w:firstLine="0"/>
-        <w:jc w:val="center"/>
-        <w:rPr>
-          <w:b/>
-          <w:color w:val="0000FF"/>
-          <w:lang w:val="en-US"/>
-        </w:rPr>
-      </w:pPr>
-      <w:r>
-        <w:rPr>
-          <w:b/>
-          <w:color w:val="0000FF"/>
-          <w:lang w:val="en-US"/>
-        </w:rPr>
-        <w:t xml:space="preserve">Important dates and guidelines: </w:t>
-      </w:r>
-    </w:p>
-    <w:p>
-      <w:pPr>
-        <w:pStyle w:val="14"/>
-        <w:ind w:right="-630" w:firstLine="0"/>
-        <w:jc w:val="center"/>
-        <w:rPr>
-          <w:lang w:val="en-US"/>
-        </w:rPr>
-      </w:pPr>
-      <w:r>
-        <w:rPr>
-          <w:lang w:val="en-US"/>
-        </w:rPr>
-        <w:t xml:space="preserve"> </w:t>
-      </w:r>
+        <w:jc w:val="both"/>
+        <w:rPr>
+          <w:lang w:val="en-US"/>
+        </w:rPr>
+      </w:pPr>
     </w:p>
     <w:p>
       <w:pPr>
@@ -1594,46 +1525,52 @@
         <w:pStyle w:val="14"/>
         <w:ind w:right="-630" w:firstLine="0"/>
         <w:jc w:val="center"/>
-      </w:pPr>
-      <w:r>
-        <w:rPr>
-          <w:b/>
-          <w:sz w:val="20"/>
-          <w:lang w:val="en-US"/>
-        </w:rPr>
-        <w:t>Acceptance notification:</w:t>
-      </w:r>
-      <w:r>
-        <w:rPr>
-          <w:sz w:val="20"/>
-          <w:lang w:val="en-US"/>
-        </w:rPr>
-        <w:t xml:space="preserve"> </w:t>
-      </w:r>
-      <w:r>
-        <w:rPr>
-          <w:sz w:val="20"/>
-        </w:rPr>
-        <w:t>1</w:t>
-      </w:r>
-      <w:r>
-        <w:rPr>
-          <w:sz w:val="20"/>
-        </w:rPr>
-        <w:t>5</w:t>
-      </w:r>
-      <w:r>
-        <w:rPr>
-          <w:sz w:val="20"/>
-          <w:lang w:val="en-US"/>
-        </w:rPr>
-        <w:t xml:space="preserve"> March 2018</w:t>
-      </w:r>
-      <w:r>
         <w:rPr>
           <w:b/>
           <w:color w:val="0000FF"/>
-          <w:sz w:val="20"/>
+          <w:sz w:val="24"/>
+          <w:szCs w:val="32"/>
+          <w:lang w:val="en-US"/>
+        </w:rPr>
+      </w:pPr>
+      <w:r>
+        <w:rPr>
+          <w:b/>
+          <w:sz w:val="24"/>
+          <w:szCs w:val="32"/>
+          <w:lang w:val="en-US"/>
+        </w:rPr>
+        <w:t>Acceptance notification:</w:t>
+      </w:r>
+      <w:r>
+        <w:rPr>
+          <w:sz w:val="24"/>
+          <w:szCs w:val="32"/>
+          <w:lang w:val="en-US"/>
+        </w:rPr>
+        <w:t xml:space="preserve"> </w:t>
+      </w:r>
+      <w:r>
+        <w:rPr>
+          <w:sz w:val="24"/>
+          <w:szCs w:val="32"/>
+        </w:rPr>
+        <w:t>15</w:t>
+      </w:r>
+      <w:r>
+        <w:rPr>
+          <w:sz w:val="24"/>
+          <w:szCs w:val="32"/>
+          <w:lang w:val="en-US"/>
+        </w:rPr>
+        <w:t xml:space="preserve"> March 2018</w:t>
+      </w:r>
+      <w:r>
+        <w:rPr>
+          <w:b/>
+          <w:color w:val="0000FF"/>
+          <w:sz w:val="24"/>
+          <w:szCs w:val="32"/>
           <w:lang w:val="en-US"/>
         </w:rPr>
         <w:t xml:space="preserve"> </w:t>
@@ -1644,13 +1581,28 @@
         <w:pStyle w:val="14"/>
         <w:ind w:right="-630" w:firstLine="0"/>
         <w:jc w:val="center"/>
-      </w:pPr>
-      <w:r>
-        <w:rPr>
-          <w:sz w:val="20"/>
-          <w:lang w:val="en-US"/>
-        </w:rPr>
-        <w:t xml:space="preserve">Papers submission should be done in English, </w:t>
+        <w:rPr>
+          <w:sz w:val="24"/>
+          <w:szCs w:val="24"/>
+        </w:rPr>
+      </w:pPr>
+      <w:r>
+        <w:rPr>
+          <w:sz w:val="21"/>
+          <w:szCs w:val="24"/>
+          <w:lang w:val="en-US"/>
+        </w:rPr>
+        <w:t xml:space="preserve">Papers submission should </w:t>
+      </w:r>
+      <w:bookmarkStart w:id="0" w:name="_GoBack"/>
+      <w:bookmarkEnd w:id="0"/>
+      <w:r>
+        <w:rPr>
+          <w:sz w:val="21"/>
+          <w:szCs w:val="24"/>
+          <w:lang w:val="en-US"/>
+        </w:rPr>
+        <w:t xml:space="preserve">be done in English, </w:t>
       </w:r>
     </w:p>
     <w:p>
@@ -1659,39 +1611,45 @@
         <w:ind w:right="-630" w:firstLine="0"/>
         <w:jc w:val="center"/>
         <w:rPr>
-          <w:sz w:val="20"/>
-          <w:lang w:val="en-US"/>
-        </w:rPr>
-      </w:pPr>
-      <w:r>
-        <w:rPr>
-          <w:sz w:val="20"/>
+          <w:sz w:val="21"/>
+          <w:szCs w:val="24"/>
+          <w:lang w:val="en-US"/>
+        </w:rPr>
+      </w:pPr>
+      <w:r>
+        <w:rPr>
+          <w:sz w:val="21"/>
+          <w:szCs w:val="24"/>
           <w:lang w:val="en-US"/>
         </w:rPr>
         <w:t>in the form of a Full Paper (</w:t>
       </w:r>
       <w:r>
         <w:rPr>
-          <w:sz w:val="20"/>
+          <w:sz w:val="21"/>
+          <w:szCs w:val="24"/>
         </w:rPr>
         <w:t>6-8</w:t>
       </w:r>
       <w:r>
         <w:rPr>
-          <w:sz w:val="20"/>
+          <w:sz w:val="21"/>
+          <w:szCs w:val="24"/>
           <w:lang w:val="en-US"/>
         </w:rPr>
         <w:t xml:space="preserve"> pages)</w:t>
       </w:r>
       <w:r>
         <w:rPr>
-          <w:sz w:val="20"/>
+          <w:sz w:val="21"/>
+          <w:szCs w:val="24"/>
         </w:rPr>
         <w:t xml:space="preserve"> in WCCI system</w:t>
       </w:r>
       <w:r>
         <w:rPr>
-          <w:sz w:val="20"/>
+          <w:sz w:val="21"/>
+          <w:szCs w:val="24"/>
           <w:lang w:val="en-US"/>
         </w:rPr>
         <w:t>.</w:t>
@@ -1710,50 +1668,58 @@
         <w:rPr>
           <w:b/>
           <w:bCs/>
-          <w:sz w:val="20"/>
+          <w:sz w:val="24"/>
+          <w:szCs w:val="32"/>
         </w:rPr>
         <w:t>More information:</w:t>
       </w:r>
       <w:r>
         <w:rPr>
-          <w:sz w:val="20"/>
+          <w:sz w:val="24"/>
+          <w:szCs w:val="32"/>
         </w:rPr>
         <w:t xml:space="preserve"> </w:t>
       </w:r>
       <w:r>
         <w:rPr>
-          <w:sz w:val="20"/>
+          <w:sz w:val="24"/>
+          <w:szCs w:val="32"/>
         </w:rPr>
         <w:fldChar w:fldCharType="begin"/>
       </w:r>
       <w:r>
         <w:rPr>
-          <w:sz w:val="20"/>
+          <w:sz w:val="24"/>
+          <w:szCs w:val="32"/>
         </w:rPr>
         <w:instrText xml:space="preserve"> HYPERLINK "https://creating.city" </w:instrText>
       </w:r>
       <w:r>
         <w:rPr>
-          <w:sz w:val="20"/>
+          <w:sz w:val="24"/>
+          <w:szCs w:val="32"/>
         </w:rPr>
         <w:fldChar w:fldCharType="separate"/>
       </w:r>
       <w:r>
         <w:rPr>
           <w:rStyle w:val="18"/>
-          <w:sz w:val="20"/>
-        </w:rPr>
-        <w:t>https://creating.city</w:t>
-      </w:r>
-      <w:r>
-        <w:rPr>
-          <w:sz w:val="20"/>
+          <w:sz w:val="24"/>
+          <w:szCs w:val="32"/>
+        </w:rPr>
+        <w:t>creating.city</w:t>
+      </w:r>
+      <w:r>
+        <w:rPr>
+          <w:sz w:val="24"/>
+          <w:szCs w:val="32"/>
         </w:rPr>
         <w:fldChar w:fldCharType="end"/>
       </w:r>
       <w:r>
         <w:rPr>
-          <w:sz w:val="20"/>
+          <w:sz w:val="24"/>
+          <w:szCs w:val="32"/>
         </w:rPr>
         <w:t xml:space="preserve"> </w:t>
       </w:r>
@@ -1781,13 +1747,26 @@
         <w:ind w:right="-630" w:firstLine="0"/>
         <w:jc w:val="center"/>
         <w:rPr>
+          <w:rFonts w:ascii="Sans" w:hAnsi="Sans"/>
+          <w:b/>
+          <w:color w:val="330099"/>
+          <w:sz w:val="30"/>
+          <w:szCs w:val="30"/>
+          <w:lang w:val="en-US"/>
+        </w:rPr>
+      </w:pPr>
+    </w:p>
+    <w:p>
+      <w:pPr>
+        <w:pStyle w:val="14"/>
+        <w:ind w:right="-630" w:firstLine="0"/>
+        <w:jc w:val="center"/>
+        <w:rPr>
           <w:color w:val="330099"/>
           <w:sz w:val="26"/>
           <w:szCs w:val="26"/>
         </w:rPr>
       </w:pPr>
-      <w:bookmarkStart w:id="0" w:name="_GoBack"/>
-      <w:bookmarkEnd w:id="0"/>
       <w:r>
         <w:rPr>
           <w:rFonts w:ascii="Sans" w:hAnsi="Sans"/>
@@ -3093,6 +3072,146 @@
 
 <file path=word/numbering.xml><?xml version="1.0" encoding="utf-8"?>
 <w:numbering xmlns:wpc="http://schemas.microsoft.com/office/word/2010/wordprocessingCanvas" xmlns:mc="http://schemas.openxmlformats.org/markup-compatibility/2006" xmlns:o="urn:schemas-microsoft-com:office:office" xmlns:r="http://schemas.openxmlformats.org/officeDocument/2006/relationships" xmlns:m="http://schemas.openxmlformats.org/officeDocument/2006/math" xmlns:v="urn:schemas-microsoft-com:vml" xmlns:wp14="http://schemas.microsoft.com/office/word/2010/wordprocessingDrawing" xmlns:wp="http://schemas.openxmlformats.org/drawingml/2006/wordprocessingDrawing" xmlns:w10="urn:schemas-microsoft-com:office:word" xmlns:w="http://schemas.openxmlformats.org/wordprocessingml/2006/main" xmlns:w14="http://schemas.microsoft.com/office/word/2010/wordml" xmlns:wpg="http://schemas.microsoft.com/office/word/2010/wordprocessingGroup" xmlns:wpi="http://schemas.microsoft.com/office/word/2010/wordprocessingInk" xmlns:wne="http://schemas.microsoft.com/office/word/2006/wordml" xmlns:wps="http://schemas.microsoft.com/office/word/2010/wordprocessingShape" mc:Ignorable="w14 wp14">
+  <w:abstractNum w:abstractNumId="1515342311">
+    <w:nsid w:val="5A5249E7"/>
+    <w:multiLevelType w:val="multilevel"/>
+    <w:tmpl w:val="5A5249E7"/>
+    <w:lvl w:ilvl="0" w:tentative="1">
+      <w:start w:val="1"/>
+      <w:numFmt w:val="bullet"/>
+      <w:lvlText w:val=""/>
+      <w:lvlJc w:val="left"/>
+      <w:pPr>
+        <w:tabs>
+          <w:tab w:val="left" w:pos="1048"/>
+        </w:tabs>
+        <w:ind w:left="1048" w:hanging="360"/>
+      </w:pPr>
+      <w:rPr>
+        <w:rFonts w:hint="default" w:ascii="Symbol" w:hAnsi="Symbol" w:cs="OpenSymbol"/>
+      </w:rPr>
+    </w:lvl>
+    <w:lvl w:ilvl="1" w:tentative="1">
+      <w:start w:val="1"/>
+      <w:numFmt w:val="bullet"/>
+      <w:lvlText w:val="◦"/>
+      <w:lvlJc w:val="left"/>
+      <w:pPr>
+        <w:tabs>
+          <w:tab w:val="left" w:pos="1408"/>
+        </w:tabs>
+        <w:ind w:left="1408" w:hanging="360"/>
+      </w:pPr>
+      <w:rPr>
+        <w:rFonts w:hint="default" w:ascii="OpenSymbol" w:hAnsi="OpenSymbol" w:cs="OpenSymbol"/>
+      </w:rPr>
+    </w:lvl>
+    <w:lvl w:ilvl="2" w:tentative="1">
+      <w:start w:val="1"/>
+      <w:numFmt w:val="bullet"/>
+      <w:lvlText w:val="▪"/>
+      <w:lvlJc w:val="left"/>
+      <w:pPr>
+        <w:tabs>
+          <w:tab w:val="left" w:pos="1768"/>
+        </w:tabs>
+        <w:ind w:left="1768" w:hanging="360"/>
+      </w:pPr>
+      <w:rPr>
+        <w:rFonts w:hint="default" w:ascii="OpenSymbol" w:hAnsi="OpenSymbol" w:cs="OpenSymbol"/>
+      </w:rPr>
+    </w:lvl>
+    <w:lvl w:ilvl="3" w:tentative="1">
+      <w:start w:val="1"/>
+      <w:numFmt w:val="bullet"/>
+      <w:lvlText w:val=""/>
+      <w:lvlJc w:val="left"/>
+      <w:pPr>
+        <w:tabs>
+          <w:tab w:val="left" w:pos="2128"/>
+        </w:tabs>
+        <w:ind w:left="2128" w:hanging="360"/>
+      </w:pPr>
+      <w:rPr>
+        <w:rFonts w:hint="default" w:ascii="Symbol" w:hAnsi="Symbol" w:cs="OpenSymbol"/>
+      </w:rPr>
+    </w:lvl>
+    <w:lvl w:ilvl="4" w:tentative="1">
+      <w:start w:val="1"/>
+      <w:numFmt w:val="bullet"/>
+      <w:lvlText w:val="◦"/>
+      <w:lvlJc w:val="left"/>
+      <w:pPr>
+        <w:tabs>
+          <w:tab w:val="left" w:pos="2488"/>
+        </w:tabs>
+        <w:ind w:left="2488" w:hanging="360"/>
+      </w:pPr>
+      <w:rPr>
+        <w:rFonts w:hint="default" w:ascii="OpenSymbol" w:hAnsi="OpenSymbol" w:cs="OpenSymbol"/>
+      </w:rPr>
+    </w:lvl>
+    <w:lvl w:ilvl="5" w:tentative="1">
+      <w:start w:val="1"/>
+      <w:numFmt w:val="bullet"/>
+      <w:lvlText w:val="▪"/>
+      <w:lvlJc w:val="left"/>
+      <w:pPr>
+        <w:tabs>
+          <w:tab w:val="left" w:pos="2848"/>
+        </w:tabs>
+        <w:ind w:left="2848" w:hanging="360"/>
+      </w:pPr>
+      <w:rPr>
+        <w:rFonts w:hint="default" w:ascii="OpenSymbol" w:hAnsi="OpenSymbol" w:cs="OpenSymbol"/>
+      </w:rPr>
+    </w:lvl>
+    <w:lvl w:ilvl="6" w:tentative="1">
+      <w:start w:val="1"/>
+      <w:numFmt w:val="bullet"/>
+      <w:lvlText w:val=""/>
+      <w:lvlJc w:val="left"/>
+      <w:pPr>
+        <w:tabs>
+          <w:tab w:val="left" w:pos="3208"/>
+        </w:tabs>
+        <w:ind w:left="3208" w:hanging="360"/>
+      </w:pPr>
+      <w:rPr>
+        <w:rFonts w:hint="default" w:ascii="Symbol" w:hAnsi="Symbol" w:cs="OpenSymbol"/>
+      </w:rPr>
+    </w:lvl>
+    <w:lvl w:ilvl="7" w:tentative="1">
+      <w:start w:val="1"/>
+      <w:numFmt w:val="bullet"/>
+      <w:lvlText w:val="◦"/>
+      <w:lvlJc w:val="left"/>
+      <w:pPr>
+        <w:tabs>
+          <w:tab w:val="left" w:pos="3568"/>
+        </w:tabs>
+        <w:ind w:left="3568" w:hanging="360"/>
+      </w:pPr>
+      <w:rPr>
+        <w:rFonts w:hint="default" w:ascii="OpenSymbol" w:hAnsi="OpenSymbol" w:cs="OpenSymbol"/>
+      </w:rPr>
+    </w:lvl>
+    <w:lvl w:ilvl="8" w:tentative="1">
+      <w:start w:val="1"/>
+      <w:numFmt w:val="bullet"/>
+      <w:lvlText w:val="▪"/>
+      <w:lvlJc w:val="left"/>
+      <w:pPr>
+        <w:tabs>
+          <w:tab w:val="left" w:pos="3928"/>
+        </w:tabs>
+        <w:ind w:left="3928" w:hanging="360"/>
+      </w:pPr>
+      <w:rPr>
+        <w:rFonts w:hint="default" w:ascii="OpenSymbol" w:hAnsi="OpenSymbol" w:cs="OpenSymbol"/>
+      </w:rPr>
+    </w:lvl>
+  </w:abstractNum>
   <w:abstractNum w:abstractNumId="1515342322">
     <w:nsid w:val="5A5249F2"/>
     <w:multiLevelType w:val="multilevel"/>
@@ -3336,146 +3455,6 @@
       <w:rPr>
         <w:rFonts w:hint="default" w:ascii="OpenSymbol" w:hAnsi="OpenSymbol" w:cs="OpenSymbol"/>
         <w:u w:val="none"/>
-      </w:rPr>
-    </w:lvl>
-  </w:abstractNum>
-  <w:abstractNum w:abstractNumId="1515342311">
-    <w:nsid w:val="5A5249E7"/>
-    <w:multiLevelType w:val="multilevel"/>
-    <w:tmpl w:val="5A5249E7"/>
-    <w:lvl w:ilvl="0" w:tentative="1">
-      <w:start w:val="1"/>
-      <w:numFmt w:val="bullet"/>
-      <w:lvlText w:val=""/>
-      <w:lvlJc w:val="left"/>
-      <w:pPr>
-        <w:tabs>
-          <w:tab w:val="left" w:pos="1048"/>
-        </w:tabs>
-        <w:ind w:left="1048" w:hanging="360"/>
-      </w:pPr>
-      <w:rPr>
-        <w:rFonts w:hint="default" w:ascii="Symbol" w:hAnsi="Symbol" w:cs="OpenSymbol"/>
-      </w:rPr>
-    </w:lvl>
-    <w:lvl w:ilvl="1" w:tentative="1">
-      <w:start w:val="1"/>
-      <w:numFmt w:val="bullet"/>
-      <w:lvlText w:val="◦"/>
-      <w:lvlJc w:val="left"/>
-      <w:pPr>
-        <w:tabs>
-          <w:tab w:val="left" w:pos="1408"/>
-        </w:tabs>
-        <w:ind w:left="1408" w:hanging="360"/>
-      </w:pPr>
-      <w:rPr>
-        <w:rFonts w:hint="default" w:ascii="OpenSymbol" w:hAnsi="OpenSymbol" w:cs="OpenSymbol"/>
-      </w:rPr>
-    </w:lvl>
-    <w:lvl w:ilvl="2" w:tentative="1">
-      <w:start w:val="1"/>
-      <w:numFmt w:val="bullet"/>
-      <w:lvlText w:val="▪"/>
-      <w:lvlJc w:val="left"/>
-      <w:pPr>
-        <w:tabs>
-          <w:tab w:val="left" w:pos="1768"/>
-        </w:tabs>
-        <w:ind w:left="1768" w:hanging="360"/>
-      </w:pPr>
-      <w:rPr>
-        <w:rFonts w:hint="default" w:ascii="OpenSymbol" w:hAnsi="OpenSymbol" w:cs="OpenSymbol"/>
-      </w:rPr>
-    </w:lvl>
-    <w:lvl w:ilvl="3" w:tentative="1">
-      <w:start w:val="1"/>
-      <w:numFmt w:val="bullet"/>
-      <w:lvlText w:val=""/>
-      <w:lvlJc w:val="left"/>
-      <w:pPr>
-        <w:tabs>
-          <w:tab w:val="left" w:pos="2128"/>
-        </w:tabs>
-        <w:ind w:left="2128" w:hanging="360"/>
-      </w:pPr>
-      <w:rPr>
-        <w:rFonts w:hint="default" w:ascii="Symbol" w:hAnsi="Symbol" w:cs="OpenSymbol"/>
-      </w:rPr>
-    </w:lvl>
-    <w:lvl w:ilvl="4" w:tentative="1">
-      <w:start w:val="1"/>
-      <w:numFmt w:val="bullet"/>
-      <w:lvlText w:val="◦"/>
-      <w:lvlJc w:val="left"/>
-      <w:pPr>
-        <w:tabs>
-          <w:tab w:val="left" w:pos="2488"/>
-        </w:tabs>
-        <w:ind w:left="2488" w:hanging="360"/>
-      </w:pPr>
-      <w:rPr>
-        <w:rFonts w:hint="default" w:ascii="OpenSymbol" w:hAnsi="OpenSymbol" w:cs="OpenSymbol"/>
-      </w:rPr>
-    </w:lvl>
-    <w:lvl w:ilvl="5" w:tentative="1">
-      <w:start w:val="1"/>
-      <w:numFmt w:val="bullet"/>
-      <w:lvlText w:val="▪"/>
-      <w:lvlJc w:val="left"/>
-      <w:pPr>
-        <w:tabs>
-          <w:tab w:val="left" w:pos="2848"/>
-        </w:tabs>
-        <w:ind w:left="2848" w:hanging="360"/>
-      </w:pPr>
-      <w:rPr>
-        <w:rFonts w:hint="default" w:ascii="OpenSymbol" w:hAnsi="OpenSymbol" w:cs="OpenSymbol"/>
-      </w:rPr>
-    </w:lvl>
-    <w:lvl w:ilvl="6" w:tentative="1">
-      <w:start w:val="1"/>
-      <w:numFmt w:val="bullet"/>
-      <w:lvlText w:val=""/>
-      <w:lvlJc w:val="left"/>
-      <w:pPr>
-        <w:tabs>
-          <w:tab w:val="left" w:pos="3208"/>
-        </w:tabs>
-        <w:ind w:left="3208" w:hanging="360"/>
-      </w:pPr>
-      <w:rPr>
-        <w:rFonts w:hint="default" w:ascii="Symbol" w:hAnsi="Symbol" w:cs="OpenSymbol"/>
-      </w:rPr>
-    </w:lvl>
-    <w:lvl w:ilvl="7" w:tentative="1">
-      <w:start w:val="1"/>
-      <w:numFmt w:val="bullet"/>
-      <w:lvlText w:val="◦"/>
-      <w:lvlJc w:val="left"/>
-      <w:pPr>
-        <w:tabs>
-          <w:tab w:val="left" w:pos="3568"/>
-        </w:tabs>
-        <w:ind w:left="3568" w:hanging="360"/>
-      </w:pPr>
-      <w:rPr>
-        <w:rFonts w:hint="default" w:ascii="OpenSymbol" w:hAnsi="OpenSymbol" w:cs="OpenSymbol"/>
-      </w:rPr>
-    </w:lvl>
-    <w:lvl w:ilvl="8" w:tentative="1">
-      <w:start w:val="1"/>
-      <w:numFmt w:val="bullet"/>
-      <w:lvlText w:val="▪"/>
-      <w:lvlJc w:val="left"/>
-      <w:pPr>
-        <w:tabs>
-          <w:tab w:val="left" w:pos="3928"/>
-        </w:tabs>
-        <w:ind w:left="3928" w:hanging="360"/>
-      </w:pPr>
-      <w:rPr>
-        <w:rFonts w:hint="default" w:ascii="OpenSymbol" w:hAnsi="OpenSymbol" w:cs="OpenSymbol"/>
       </w:rPr>
     </w:lvl>
   </w:abstractNum>
@@ -3586,7 +3565,7 @@
     <w:lsdException w:uiPriority="99" w:name="Body Text Indent 2"/>
     <w:lsdException w:uiPriority="99" w:name="Body Text Indent 3"/>
     <w:lsdException w:uiPriority="99" w:name="Block Text"/>
-    <w:lsdException w:uiPriority="99" w:name="Hyperlink"/>
+    <w:lsdException w:uiPriority="99" w:semiHidden="0" w:name="Hyperlink"/>
     <w:lsdException w:uiPriority="99" w:name="FollowedHyperlink"/>
     <w:lsdException w:qFormat="1" w:unhideWhenUsed="0" w:uiPriority="22" w:semiHidden="0" w:name="Strong"/>
     <w:lsdException w:qFormat="1" w:unhideWhenUsed="0" w:uiPriority="0" w:semiHidden="0" w:name="Emphasis"/>

</xml_diff>